<commit_message>
App usage, introductiona and conclusion
</commit_message>
<xml_diff>
--- a/TaxiDB - side data/УНИВЕРЗИТЕТ У НИШУ.docx
+++ b/TaxiDB - side data/УНИВЕРЗИТЕТ У НИШУ.docx
@@ -1335,7 +1335,7 @@
             </w:rPr>
             <w:fldChar w:fldCharType="separate"/>
           </w:r>
-          <w:hyperlink w:anchor="_Toc179769129" w:history="1">
+          <w:hyperlink w:anchor="_Toc179778496" w:history="1">
             <w:r>
               <w:rPr>
                 <w:rStyle w:val="Hyperlink"/>
@@ -1380,7 +1380,7 @@
                 <w:noProof/>
                 <w:webHidden/>
               </w:rPr>
-              <w:instrText xml:space="preserve"> PAGEREF _Toc179769129 \h </w:instrText>
+              <w:instrText xml:space="preserve"> PAGEREF _Toc179778496 \h </w:instrText>
             </w:r>
             <w:r>
               <w:rPr>
@@ -1423,13 +1423,12 @@
               <w:noProof/>
             </w:rPr>
           </w:pPr>
-          <w:hyperlink w:anchor="_Toc179769130" w:history="1">
+          <w:hyperlink w:anchor="_Toc179778497" w:history="1">
             <w:r>
               <w:rPr>
                 <w:rStyle w:val="Hyperlink"/>
                 <w:rFonts w:ascii="Times New Roman" w:hAnsi="Times New Roman" w:cs="Times New Roman"/>
                 <w:noProof/>
-                <w:lang w:val="sr-Cyrl-RS"/>
               </w:rPr>
               <w:t>2.</w:t>
             </w:r>
@@ -1468,7 +1467,7 @@
                 <w:noProof/>
                 <w:webHidden/>
               </w:rPr>
-              <w:instrText xml:space="preserve"> PAGEREF _Toc179769130 \h </w:instrText>
+              <w:instrText xml:space="preserve"> PAGEREF _Toc179778497 \h </w:instrText>
             </w:r>
             <w:r>
               <w:rPr>
@@ -1513,13 +1512,12 @@
               <w14:ligatures w14:val="standardContextual"/>
             </w:rPr>
           </w:pPr>
-          <w:hyperlink w:anchor="_Toc179769131" w:history="1">
+          <w:hyperlink w:anchor="_Toc179778498" w:history="1">
             <w:r>
               <w:rPr>
                 <w:rStyle w:val="Hyperlink"/>
                 <w:rFonts w:ascii="Times New Roman" w:hAnsi="Times New Roman"/>
                 <w:noProof/>
-                <w:lang w:val="sr-Cyrl-RS"/>
               </w:rPr>
               <w:t>2.2.</w:t>
             </w:r>
@@ -1560,7 +1558,7 @@
                 <w:noProof/>
                 <w:webHidden/>
               </w:rPr>
-              <w:instrText xml:space="preserve"> PAGEREF _Toc179769131 \h </w:instrText>
+              <w:instrText xml:space="preserve"> PAGEREF _Toc179778498 \h </w:instrText>
             </w:r>
             <w:r>
               <w:rPr>
@@ -1605,13 +1603,12 @@
               <w14:ligatures w14:val="standardContextual"/>
             </w:rPr>
           </w:pPr>
-          <w:hyperlink w:anchor="_Toc179769132" w:history="1">
+          <w:hyperlink w:anchor="_Toc179778499" w:history="1">
             <w:r>
               <w:rPr>
                 <w:rStyle w:val="Hyperlink"/>
                 <w:rFonts w:ascii="Times New Roman" w:hAnsi="Times New Roman"/>
                 <w:noProof/>
-                <w:lang w:val="sr-Cyrl-RS"/>
               </w:rPr>
               <w:t>2.3.</w:t>
             </w:r>
@@ -1652,7 +1649,7 @@
                 <w:noProof/>
                 <w:webHidden/>
               </w:rPr>
-              <w:instrText xml:space="preserve"> PAGEREF _Toc179769132 \h </w:instrText>
+              <w:instrText xml:space="preserve"> PAGEREF _Toc179778499 \h </w:instrText>
             </w:r>
             <w:r>
               <w:rPr>
@@ -1697,7 +1694,7 @@
               <w14:ligatures w14:val="standardContextual"/>
             </w:rPr>
           </w:pPr>
-          <w:hyperlink w:anchor="_Toc179769133" w:history="1">
+          <w:hyperlink w:anchor="_Toc179778500" w:history="1">
             <w:r>
               <w:rPr>
                 <w:rStyle w:val="Hyperlink"/>
@@ -1744,7 +1741,7 @@
                 <w:noProof/>
                 <w:webHidden/>
               </w:rPr>
-              <w:instrText xml:space="preserve"> PAGEREF _Toc179769133 \h </w:instrText>
+              <w:instrText xml:space="preserve"> PAGEREF _Toc179778500 \h </w:instrText>
             </w:r>
             <w:r>
               <w:rPr>
@@ -1789,7 +1786,7 @@
               <w14:ligatures w14:val="standardContextual"/>
             </w:rPr>
           </w:pPr>
-          <w:hyperlink w:anchor="_Toc179769134" w:history="1">
+          <w:hyperlink w:anchor="_Toc179778501" w:history="1">
             <w:r>
               <w:rPr>
                 <w:rStyle w:val="Hyperlink"/>
@@ -1836,7 +1833,7 @@
                 <w:noProof/>
                 <w:webHidden/>
               </w:rPr>
-              <w:instrText xml:space="preserve"> PAGEREF _Toc179769134 \h </w:instrText>
+              <w:instrText xml:space="preserve"> PAGEREF _Toc179778501 \h </w:instrText>
             </w:r>
             <w:r>
               <w:rPr>
@@ -1881,7 +1878,7 @@
               <w14:ligatures w14:val="standardContextual"/>
             </w:rPr>
           </w:pPr>
-          <w:hyperlink w:anchor="_Toc179769135" w:history="1">
+          <w:hyperlink w:anchor="_Toc179778502" w:history="1">
             <w:r>
               <w:rPr>
                 <w:rStyle w:val="Hyperlink"/>
@@ -1928,7 +1925,7 @@
                 <w:noProof/>
                 <w:webHidden/>
               </w:rPr>
-              <w:instrText xml:space="preserve"> PAGEREF _Toc179769135 \h </w:instrText>
+              <w:instrText xml:space="preserve"> PAGEREF _Toc179778502 \h </w:instrText>
             </w:r>
             <w:r>
               <w:rPr>
@@ -1973,7 +1970,7 @@
               <w14:ligatures w14:val="standardContextual"/>
             </w:rPr>
           </w:pPr>
-          <w:hyperlink w:anchor="_Toc179769136" w:history="1">
+          <w:hyperlink w:anchor="_Toc179778503" w:history="1">
             <w:r>
               <w:rPr>
                 <w:rStyle w:val="Hyperlink"/>
@@ -2020,7 +2017,7 @@
                 <w:noProof/>
                 <w:webHidden/>
               </w:rPr>
-              <w:instrText xml:space="preserve"> PAGEREF _Toc179769136 \h </w:instrText>
+              <w:instrText xml:space="preserve"> PAGEREF _Toc179778503 \h </w:instrText>
             </w:r>
             <w:r>
               <w:rPr>
@@ -2065,7 +2062,7 @@
               <w14:ligatures w14:val="standardContextual"/>
             </w:rPr>
           </w:pPr>
-          <w:hyperlink w:anchor="_Toc179769137" w:history="1">
+          <w:hyperlink w:anchor="_Toc179778504" w:history="1">
             <w:r>
               <w:rPr>
                 <w:rStyle w:val="Hyperlink"/>
@@ -2112,7 +2109,7 @@
                 <w:noProof/>
                 <w:webHidden/>
               </w:rPr>
-              <w:instrText xml:space="preserve"> PAGEREF _Toc179769137 \h </w:instrText>
+              <w:instrText xml:space="preserve"> PAGEREF _Toc179778504 \h </w:instrText>
             </w:r>
             <w:r>
               <w:rPr>
@@ -2157,7 +2154,7 @@
               <w14:ligatures w14:val="standardContextual"/>
             </w:rPr>
           </w:pPr>
-          <w:hyperlink w:anchor="_Toc179769138" w:history="1">
+          <w:hyperlink w:anchor="_Toc179778505" w:history="1">
             <w:r>
               <w:rPr>
                 <w:rStyle w:val="Hyperlink"/>
@@ -2204,7 +2201,7 @@
                 <w:noProof/>
                 <w:webHidden/>
               </w:rPr>
-              <w:instrText xml:space="preserve"> PAGEREF _Toc179769138 \h </w:instrText>
+              <w:instrText xml:space="preserve"> PAGEREF _Toc179778505 \h </w:instrText>
             </w:r>
             <w:r>
               <w:rPr>
@@ -2249,7 +2246,7 @@
               <w14:ligatures w14:val="standardContextual"/>
             </w:rPr>
           </w:pPr>
-          <w:hyperlink w:anchor="_Toc179769139" w:history="1">
+          <w:hyperlink w:anchor="_Toc179778506" w:history="1">
             <w:r>
               <w:rPr>
                 <w:rStyle w:val="Hyperlink"/>
@@ -2296,7 +2293,7 @@
                 <w:noProof/>
                 <w:webHidden/>
               </w:rPr>
-              <w:instrText xml:space="preserve"> PAGEREF _Toc179769139 \h </w:instrText>
+              <w:instrText xml:space="preserve"> PAGEREF _Toc179778506 \h </w:instrText>
             </w:r>
             <w:r>
               <w:rPr>
@@ -2341,7 +2338,7 @@
               <w14:ligatures w14:val="standardContextual"/>
             </w:rPr>
           </w:pPr>
-          <w:hyperlink w:anchor="_Toc179769140" w:history="1">
+          <w:hyperlink w:anchor="_Toc179778507" w:history="1">
             <w:r>
               <w:rPr>
                 <w:rStyle w:val="Hyperlink"/>
@@ -2388,7 +2385,7 @@
                 <w:noProof/>
                 <w:webHidden/>
               </w:rPr>
-              <w:instrText xml:space="preserve"> PAGEREF _Toc179769140 \h </w:instrText>
+              <w:instrText xml:space="preserve"> PAGEREF _Toc179778507 \h </w:instrText>
             </w:r>
             <w:r>
               <w:rPr>
@@ -2431,7 +2428,7 @@
               <w:noProof/>
             </w:rPr>
           </w:pPr>
-          <w:hyperlink w:anchor="_Toc179769141" w:history="1">
+          <w:hyperlink w:anchor="_Toc179778508" w:history="1">
             <w:r>
               <w:rPr>
                 <w:rStyle w:val="Hyperlink"/>
@@ -2476,7 +2473,7 @@
                 <w:noProof/>
                 <w:webHidden/>
               </w:rPr>
-              <w:instrText xml:space="preserve"> PAGEREF _Toc179769141 \h </w:instrText>
+              <w:instrText xml:space="preserve"> PAGEREF _Toc179778508 \h </w:instrText>
             </w:r>
             <w:r>
               <w:rPr>
@@ -2521,7 +2518,7 @@
               <w14:ligatures w14:val="standardContextual"/>
             </w:rPr>
           </w:pPr>
-          <w:hyperlink w:anchor="_Toc179769142" w:history="1">
+          <w:hyperlink w:anchor="_Toc179778509" w:history="1">
             <w:r>
               <w:rPr>
                 <w:rStyle w:val="Hyperlink"/>
@@ -2568,7 +2565,7 @@
                 <w:noProof/>
                 <w:webHidden/>
               </w:rPr>
-              <w:instrText xml:space="preserve"> PAGEREF _Toc179769142 \h </w:instrText>
+              <w:instrText xml:space="preserve"> PAGEREF _Toc179778509 \h </w:instrText>
             </w:r>
             <w:r>
               <w:rPr>
@@ -2613,7 +2610,7 @@
               <w14:ligatures w14:val="standardContextual"/>
             </w:rPr>
           </w:pPr>
-          <w:hyperlink w:anchor="_Toc179769143" w:history="1">
+          <w:hyperlink w:anchor="_Toc179778510" w:history="1">
             <w:r>
               <w:rPr>
                 <w:rStyle w:val="Hyperlink"/>
@@ -2660,7 +2657,7 @@
                 <w:noProof/>
                 <w:webHidden/>
               </w:rPr>
-              <w:instrText xml:space="preserve"> PAGEREF _Toc179769143 \h </w:instrText>
+              <w:instrText xml:space="preserve"> PAGEREF _Toc179778510 \h </w:instrText>
             </w:r>
             <w:r>
               <w:rPr>
@@ -2703,7 +2700,7 @@
               <w:noProof/>
             </w:rPr>
           </w:pPr>
-          <w:hyperlink w:anchor="_Toc179769144" w:history="1">
+          <w:hyperlink w:anchor="_Toc179778511" w:history="1">
             <w:r>
               <w:rPr>
                 <w:rStyle w:val="Hyperlink"/>
@@ -2748,7 +2745,7 @@
                 <w:noProof/>
                 <w:webHidden/>
               </w:rPr>
-              <w:instrText xml:space="preserve"> PAGEREF _Toc179769144 \h </w:instrText>
+              <w:instrText xml:space="preserve"> PAGEREF _Toc179778511 \h </w:instrText>
             </w:r>
             <w:r>
               <w:rPr>
@@ -2768,7 +2765,7 @@
                 <w:noProof/>
                 <w:webHidden/>
               </w:rPr>
-              <w:t>11</w:t>
+              <w:t>10</w:t>
             </w:r>
             <w:r>
               <w:rPr>
@@ -2791,7 +2788,7 @@
               <w:noProof/>
             </w:rPr>
           </w:pPr>
-          <w:hyperlink w:anchor="_Toc179769145" w:history="1">
+          <w:hyperlink w:anchor="_Toc179778512" w:history="1">
             <w:r>
               <w:rPr>
                 <w:rStyle w:val="Hyperlink"/>
@@ -2836,7 +2833,7 @@
                 <w:noProof/>
                 <w:webHidden/>
               </w:rPr>
-              <w:instrText xml:space="preserve"> PAGEREF _Toc179769145 \h </w:instrText>
+              <w:instrText xml:space="preserve"> PAGEREF _Toc179778512 \h </w:instrText>
             </w:r>
             <w:r>
               <w:rPr>
@@ -2856,7 +2853,7 @@
                 <w:noProof/>
                 <w:webHidden/>
               </w:rPr>
-              <w:t>12</w:t>
+              <w:t>11</w:t>
             </w:r>
             <w:r>
               <w:rPr>
@@ -2879,7 +2876,7 @@
               <w:noProof/>
             </w:rPr>
           </w:pPr>
-          <w:hyperlink w:anchor="_Toc179769146" w:history="1">
+          <w:hyperlink w:anchor="_Toc179778513" w:history="1">
             <w:r>
               <w:rPr>
                 <w:rStyle w:val="Hyperlink"/>
@@ -2924,7 +2921,7 @@
                 <w:noProof/>
                 <w:webHidden/>
               </w:rPr>
-              <w:instrText xml:space="preserve"> PAGEREF _Toc179769146 \h </w:instrText>
+              <w:instrText xml:space="preserve"> PAGEREF _Toc179778513 \h </w:instrText>
             </w:r>
             <w:r>
               <w:rPr>
@@ -2944,7 +2941,7 @@
                 <w:noProof/>
                 <w:webHidden/>
               </w:rPr>
-              <w:t>13</w:t>
+              <w:t>14</w:t>
             </w:r>
             <w:r>
               <w:rPr>
@@ -2967,13 +2964,12 @@
               <w:noProof/>
             </w:rPr>
           </w:pPr>
-          <w:hyperlink w:anchor="_Toc179769147" w:history="1">
+          <w:hyperlink w:anchor="_Toc179778514" w:history="1">
             <w:r>
               <w:rPr>
                 <w:rStyle w:val="Hyperlink"/>
                 <w:rFonts w:ascii="Times New Roman" w:hAnsi="Times New Roman" w:cs="Times New Roman"/>
                 <w:noProof/>
-                <w:lang w:val="sr-Cyrl-RS"/>
               </w:rPr>
               <w:t>7.</w:t>
             </w:r>
@@ -3012,7 +3008,7 @@
                 <w:noProof/>
                 <w:webHidden/>
               </w:rPr>
-              <w:instrText xml:space="preserve"> PAGEREF _Toc179769147 \h </w:instrText>
+              <w:instrText xml:space="preserve"> PAGEREF _Toc179778514 \h </w:instrText>
             </w:r>
             <w:r>
               <w:rPr>
@@ -3032,7 +3028,7 @@
                 <w:noProof/>
                 <w:webHidden/>
               </w:rPr>
-              <w:t>14</w:t>
+              <w:t>15</w:t>
             </w:r>
             <w:r>
               <w:rPr>
@@ -3106,7 +3102,7 @@
       </w:pPr>
       <w:bookmarkStart w:id="0" w:name="_Toc179752005"/>
       <w:bookmarkStart w:id="1" w:name="_Toc179752077"/>
-      <w:bookmarkStart w:id="2" w:name="_Toc179769129"/>
+      <w:bookmarkStart w:id="2" w:name="_Toc179778496"/>
       <w:r>
         <w:rPr>
           <w:rFonts w:ascii="Times New Roman" w:hAnsi="Times New Roman" w:cs="Times New Roman"/>
@@ -3121,17 +3117,368 @@
     </w:p>
     <w:p>
       <w:pPr>
-        <w:rPr>
-          <w:rFonts w:ascii="Times New Roman" w:eastAsiaTheme="majorEastAsia" w:hAnsi="Times New Roman" w:cs="Times New Roman"/>
-          <w:color w:val="2F5496" w:themeColor="accent1" w:themeShade="BF"/>
-          <w:sz w:val="32"/>
-          <w:szCs w:val="32"/>
-          <w:lang w:val="sr-Cyrl-RS"/>
-        </w:rPr>
-      </w:pPr>
-      <w:r>
-        <w:rPr>
-          <w:rFonts w:ascii="Times New Roman" w:hAnsi="Times New Roman" w:cs="Times New Roman"/>
+        <w:spacing w:line="240" w:lineRule="auto"/>
+        <w:ind w:firstLine="720"/>
+        <w:rPr>
+          <w:rFonts w:ascii="Times New Roman" w:hAnsi="Times New Roman" w:cs="Times New Roman"/>
+          <w:sz w:val="24"/>
+          <w:szCs w:val="24"/>
+          <w:lang w:val="sr-Cyrl-RS"/>
+        </w:rPr>
+      </w:pPr>
+    </w:p>
+    <w:p>
+      <w:pPr>
+        <w:spacing w:line="240" w:lineRule="auto"/>
+        <w:ind w:firstLine="720"/>
+        <w:jc w:val="both"/>
+        <w:rPr>
+          <w:rFonts w:ascii="Times New Roman" w:hAnsi="Times New Roman" w:cs="Times New Roman"/>
+          <w:sz w:val="24"/>
+          <w:szCs w:val="24"/>
+          <w:lang w:val="sr-Cyrl-RS"/>
+        </w:rPr>
+      </w:pPr>
+      <w:r>
+        <w:rPr>
+          <w:rFonts w:ascii="Times New Roman" w:hAnsi="Times New Roman" w:cs="Times New Roman"/>
+          <w:sz w:val="24"/>
+          <w:szCs w:val="24"/>
+          <w:lang w:val="sr-Cyrl-RS"/>
+        </w:rPr>
+        <w:t>Ефикасни транспорт у данашње време често се доводи у уску повезаност са развојем технологије. Па како на једној страни долази до развоја превозних средстава, потребно је то испратити и са програмерске стране и омогућити корисницима лакше уговарање и управљање овим транспортом.</w:t>
+      </w:r>
+    </w:p>
+    <w:p>
+      <w:pPr>
+        <w:spacing w:line="240" w:lineRule="auto"/>
+        <w:ind w:firstLine="720"/>
+        <w:jc w:val="both"/>
+        <w:rPr>
+          <w:rFonts w:ascii="Times New Roman" w:hAnsi="Times New Roman" w:cs="Times New Roman"/>
+          <w:sz w:val="24"/>
+          <w:szCs w:val="24"/>
+          <w:lang w:val="sr-Cyrl-RS"/>
+        </w:rPr>
+      </w:pPr>
+      <w:r>
+        <w:rPr>
+          <w:rFonts w:ascii="Times New Roman" w:hAnsi="Times New Roman" w:cs="Times New Roman"/>
+          <w:sz w:val="24"/>
+          <w:szCs w:val="24"/>
+          <w:lang w:val="sr-Cyrl-RS"/>
+        </w:rPr>
+        <w:t xml:space="preserve">Човечанству је одувек комуникација предствљала велики проблем, те су људи често долазили на разне идеје како би је унапредили. У данашње време употребом паметних телефона овај проблем сведен је на минимум. Самим развојем технологије, осим основне комуникације добијамо могућност и извршења комплекснијих активности. Пратећи ову идеју, </w:t>
+      </w:r>
+      <w:r>
+        <w:rPr>
+          <w:rFonts w:ascii="Times New Roman" w:hAnsi="Times New Roman" w:cs="Times New Roman"/>
+          <w:sz w:val="24"/>
+          <w:szCs w:val="24"/>
+          <w:lang w:val="sr-Cyrl-RS"/>
+        </w:rPr>
+        <w:t>повезивањем комуникације и жеље за једноставнијим транспортом долази се до идеје креирања система наручивања возила.</w:t>
+      </w:r>
+    </w:p>
+    <w:p>
+      <w:pPr>
+        <w:spacing w:line="240" w:lineRule="auto"/>
+        <w:ind w:firstLine="720"/>
+        <w:jc w:val="both"/>
+        <w:rPr>
+          <w:rFonts w:ascii="Times New Roman" w:hAnsi="Times New Roman" w:cs="Times New Roman"/>
+          <w:sz w:val="24"/>
+          <w:szCs w:val="24"/>
+          <w:lang w:val="sr-Cyrl-RS"/>
+        </w:rPr>
+      </w:pPr>
+      <w:r>
+        <w:rPr>
+          <w:rFonts w:ascii="Times New Roman" w:hAnsi="Times New Roman" w:cs="Times New Roman"/>
+          <w:sz w:val="24"/>
+          <w:szCs w:val="24"/>
+          <w:lang w:val="sr-Cyrl-RS"/>
+        </w:rPr>
+        <w:t>Овај рад бави се анализом идеје за решавање овог проблема са циљем унапређења и олакшања наше свакодневице.</w:t>
+      </w:r>
+      <w:r>
+        <w:rPr>
+          <w:rFonts w:ascii="Times New Roman" w:hAnsi="Times New Roman" w:cs="Times New Roman"/>
+          <w:sz w:val="24"/>
+          <w:szCs w:val="24"/>
+          <w:lang w:val="sr-Cyrl-RS"/>
+        </w:rPr>
+        <w:t xml:space="preserve"> Осим аналлизе идеје, рад пружа и технички поглед, могућност имплементације самог решења и опис алата који се за то могу користити.</w:t>
+      </w:r>
+    </w:p>
+    <w:p>
+      <w:pPr>
+        <w:spacing w:line="240" w:lineRule="auto"/>
+        <w:ind w:firstLine="720"/>
+        <w:jc w:val="both"/>
+        <w:rPr>
+          <w:rFonts w:ascii="Times New Roman" w:hAnsi="Times New Roman" w:cs="Times New Roman"/>
+          <w:sz w:val="24"/>
+          <w:szCs w:val="24"/>
+          <w:lang w:val="sr-Cyrl-RS"/>
+        </w:rPr>
+      </w:pPr>
+      <w:r>
+        <w:rPr>
+          <w:rFonts w:ascii="Times New Roman" w:hAnsi="Times New Roman" w:cs="Times New Roman"/>
+          <w:sz w:val="24"/>
+          <w:szCs w:val="24"/>
+          <w:lang w:val="sr-Cyrl-RS"/>
+        </w:rPr>
+        <w:t xml:space="preserve">Овакав систем омогућава корисницима који желе превоз – муштерије, лакши приступ до корисника који пружају услугу превоза – возача. Оба типа корисника могу се пријавити на систем ЕлФак такси-ја и у пар клика остварити пословање. </w:t>
+      </w:r>
+    </w:p>
+    <w:p>
+      <w:pPr>
+        <w:spacing w:line="240" w:lineRule="auto"/>
+        <w:ind w:firstLine="720"/>
+        <w:jc w:val="both"/>
+        <w:rPr>
+          <w:rFonts w:ascii="Times New Roman" w:hAnsi="Times New Roman" w:cs="Times New Roman"/>
+          <w:sz w:val="24"/>
+          <w:szCs w:val="24"/>
+          <w:lang w:val="sr-Cyrl-RS"/>
+        </w:rPr>
+      </w:pPr>
+      <w:r>
+        <w:rPr>
+          <w:rFonts w:ascii="Times New Roman" w:hAnsi="Times New Roman" w:cs="Times New Roman"/>
+          <w:sz w:val="24"/>
+          <w:szCs w:val="24"/>
+          <w:lang w:val="sr-Cyrl-RS"/>
+        </w:rPr>
+        <w:t xml:space="preserve">Без потребе за директном комуникацијом преко позива или порука, муштерија једноставним приступом веб претраживачу може поручити </w:t>
+      </w:r>
+      <w:r>
+        <w:rPr>
+          <w:rFonts w:ascii="Times New Roman" w:hAnsi="Times New Roman" w:cs="Times New Roman"/>
+          <w:sz w:val="24"/>
+          <w:szCs w:val="24"/>
+          <w:lang w:val="sr-Cyrl-RS"/>
+        </w:rPr>
+        <w:t xml:space="preserve">ће се </w:t>
+      </w:r>
+      <w:r>
+        <w:rPr>
+          <w:rFonts w:ascii="Times New Roman" w:hAnsi="Times New Roman" w:cs="Times New Roman"/>
+          <w:sz w:val="24"/>
+          <w:szCs w:val="24"/>
+          <w:lang w:val="sr-Cyrl-RS"/>
+        </w:rPr>
+        <w:t>илустрова</w:t>
+      </w:r>
+      <w:r>
+        <w:rPr>
+          <w:rFonts w:ascii="Times New Roman" w:hAnsi="Times New Roman" w:cs="Times New Roman"/>
+          <w:sz w:val="24"/>
+          <w:szCs w:val="24"/>
+          <w:lang w:val="sr-Cyrl-RS"/>
+        </w:rPr>
+        <w:t xml:space="preserve">ти </w:t>
+      </w:r>
+      <w:r>
+        <w:rPr>
+          <w:rFonts w:ascii="Times New Roman" w:hAnsi="Times New Roman" w:cs="Times New Roman"/>
+          <w:sz w:val="24"/>
+          <w:szCs w:val="24"/>
+          <w:lang w:val="sr-Cyrl-RS"/>
+        </w:rPr>
+        <w:t>на мапи. Систем омогућава муштерији да види пред</w:t>
+      </w:r>
+      <w:r>
+        <w:rPr>
+          <w:rFonts w:ascii="Times New Roman" w:hAnsi="Times New Roman" w:cs="Times New Roman"/>
+          <w:sz w:val="24"/>
+          <w:szCs w:val="24"/>
+          <w:lang w:val="sr-Cyrl-RS"/>
+        </w:rPr>
+        <w:t>в</w:t>
+      </w:r>
+      <w:r>
+        <w:rPr>
+          <w:rFonts w:ascii="Times New Roman" w:hAnsi="Times New Roman" w:cs="Times New Roman"/>
+          <w:sz w:val="24"/>
+          <w:szCs w:val="24"/>
+          <w:lang w:val="sr-Cyrl-RS"/>
+        </w:rPr>
+        <w:t>иђену дужину пута и време путовања. Систем не оптерећује муштерију да додатно инсталира нове апликације.</w:t>
+      </w:r>
+    </w:p>
+    <w:p>
+      <w:pPr>
+        <w:spacing w:line="240" w:lineRule="auto"/>
+        <w:ind w:firstLine="720"/>
+        <w:jc w:val="both"/>
+        <w:rPr>
+          <w:rFonts w:ascii="Times New Roman" w:hAnsi="Times New Roman" w:cs="Times New Roman"/>
+          <w:sz w:val="24"/>
+          <w:szCs w:val="24"/>
+          <w:lang w:val="sr-Cyrl-RS"/>
+        </w:rPr>
+      </w:pPr>
+      <w:r>
+        <w:rPr>
+          <w:rFonts w:ascii="Times New Roman" w:hAnsi="Times New Roman" w:cs="Times New Roman"/>
+          <w:sz w:val="24"/>
+          <w:szCs w:val="24"/>
+          <w:lang w:val="sr-Cyrl-RS"/>
+        </w:rPr>
+        <w:t>Са друге стране, корисници возачи, без потребе за диспечерски центром добијају на својим веб претраживачима списак актуелних вожњи илустрованих, по потреби, на мапи. Уз само пар клика, возач може сазнати све потребне информације и прихватити вожњу.</w:t>
+      </w:r>
+      <w:r>
+        <w:rPr>
+          <w:rFonts w:ascii="Times New Roman" w:hAnsi="Times New Roman" w:cs="Times New Roman"/>
+          <w:sz w:val="24"/>
+          <w:szCs w:val="24"/>
+          <w:lang w:val="sr-Cyrl-RS"/>
+        </w:rPr>
+        <w:t xml:space="preserve"> Овим се возач даје слобода одабира вожње и управљања својим радним временом.</w:t>
+      </w:r>
+    </w:p>
+    <w:p>
+      <w:pPr>
+        <w:spacing w:line="240" w:lineRule="auto"/>
+        <w:ind w:firstLine="720"/>
+        <w:jc w:val="both"/>
+        <w:rPr>
+          <w:rFonts w:ascii="Times New Roman" w:hAnsi="Times New Roman" w:cs="Times New Roman"/>
+          <w:sz w:val="24"/>
+          <w:szCs w:val="24"/>
+          <w:lang w:val="sr-Cyrl-RS"/>
+        </w:rPr>
+      </w:pPr>
+      <w:r>
+        <w:rPr>
+          <w:rFonts w:ascii="Times New Roman" w:hAnsi="Times New Roman" w:cs="Times New Roman"/>
+          <w:sz w:val="24"/>
+          <w:szCs w:val="24"/>
+          <w:lang w:val="sr-Cyrl-RS"/>
+        </w:rPr>
+        <w:t>Сви подаци и примери коришћени у оквиру веб апликације су фиктивни и као такви користе се искључиво у сврси презентовања рада.</w:t>
+      </w:r>
+    </w:p>
+    <w:p>
+      <w:pPr>
+        <w:spacing w:line="240" w:lineRule="auto"/>
+        <w:ind w:firstLine="720"/>
+        <w:jc w:val="both"/>
+        <w:rPr>
+          <w:rFonts w:ascii="Times New Roman" w:hAnsi="Times New Roman" w:cs="Times New Roman"/>
+          <w:sz w:val="24"/>
+          <w:szCs w:val="24"/>
+          <w:lang w:val="sr-Cyrl-RS"/>
+        </w:rPr>
+      </w:pPr>
+      <w:r>
+        <w:rPr>
+          <w:rFonts w:ascii="Times New Roman" w:hAnsi="Times New Roman" w:cs="Times New Roman"/>
+          <w:sz w:val="24"/>
+          <w:szCs w:val="24"/>
+          <w:lang w:val="sr-Cyrl-RS"/>
+        </w:rPr>
+        <w:t>Овај рад подељен је у шест поглавља. Прво, сама увертир</w:t>
+      </w:r>
+      <w:r>
+        <w:rPr>
+          <w:rFonts w:ascii="Times New Roman" w:hAnsi="Times New Roman" w:cs="Times New Roman"/>
+          <w:sz w:val="24"/>
+          <w:szCs w:val="24"/>
+          <w:lang w:val="sr-Cyrl-RS"/>
+        </w:rPr>
+        <w:t>а</w:t>
+      </w:r>
+      <w:r>
+        <w:rPr>
+          <w:rFonts w:ascii="Times New Roman" w:hAnsi="Times New Roman" w:cs="Times New Roman"/>
+          <w:sz w:val="24"/>
+          <w:szCs w:val="24"/>
+          <w:lang w:val="sr-Cyrl-RS"/>
+        </w:rPr>
+        <w:t xml:space="preserve"> овог дипломск</w:t>
+      </w:r>
+      <w:r>
+        <w:rPr>
+          <w:rFonts w:ascii="Times New Roman" w:hAnsi="Times New Roman" w:cs="Times New Roman"/>
+          <w:sz w:val="24"/>
+          <w:szCs w:val="24"/>
+          <w:lang w:val="sr-Cyrl-RS"/>
+        </w:rPr>
+        <w:t>ог</w:t>
+      </w:r>
+      <w:r>
+        <w:rPr>
+          <w:rFonts w:ascii="Times New Roman" w:hAnsi="Times New Roman" w:cs="Times New Roman"/>
+          <w:sz w:val="24"/>
+          <w:szCs w:val="24"/>
+          <w:lang w:val="sr-Cyrl-RS"/>
+        </w:rPr>
+        <w:t xml:space="preserve"> рад</w:t>
+      </w:r>
+      <w:r>
+        <w:rPr>
+          <w:rFonts w:ascii="Times New Roman" w:hAnsi="Times New Roman" w:cs="Times New Roman"/>
+          <w:sz w:val="24"/>
+          <w:szCs w:val="24"/>
+          <w:lang w:val="sr-Cyrl-RS"/>
+        </w:rPr>
+        <w:t>а</w:t>
+      </w:r>
+      <w:r>
+        <w:rPr>
+          <w:rFonts w:ascii="Times New Roman" w:hAnsi="Times New Roman" w:cs="Times New Roman"/>
+          <w:sz w:val="24"/>
+          <w:szCs w:val="24"/>
+          <w:lang w:val="sr-Cyrl-RS"/>
+        </w:rPr>
+        <w:t xml:space="preserve"> већ је приведена крају. Затим, следи објашњење употреб</w:t>
+      </w:r>
+      <w:r>
+        <w:rPr>
+          <w:rFonts w:ascii="Times New Roman" w:hAnsi="Times New Roman" w:cs="Times New Roman"/>
+          <w:sz w:val="24"/>
+          <w:szCs w:val="24"/>
+          <w:lang w:val="sr-Cyrl-RS"/>
+        </w:rPr>
+        <w:t>љ</w:t>
+      </w:r>
+      <w:r>
+        <w:rPr>
+          <w:rFonts w:ascii="Times New Roman" w:hAnsi="Times New Roman" w:cs="Times New Roman"/>
+          <w:sz w:val="24"/>
+          <w:szCs w:val="24"/>
+          <w:lang w:val="sr-Cyrl-RS"/>
+        </w:rPr>
+        <w:t>ених и изучених техноллогија у току развоја веб апликације.</w:t>
+      </w:r>
+      <w:r>
+        <w:rPr>
+          <w:rFonts w:ascii="Times New Roman" w:hAnsi="Times New Roman" w:cs="Times New Roman"/>
+          <w:sz w:val="24"/>
+          <w:szCs w:val="24"/>
+          <w:lang w:val="sr-Cyrl-RS"/>
+        </w:rPr>
+        <w:t xml:space="preserve"> У трећем поглављу детаљно је описана идеја која стоји иза саме веб апликације и њени случајеви коришћења. У четрвртом поглављу објашњена је имплементација и детаљна структура ове веб апликације са пропратним примерима. У петом поглављу налази се приказ употребе веб апликације. У шестом поглављу рад добија свију целину давањем закључног мишљења. А потом, на крају, долази се до литературе попуњенњ свим референцама којима је приступано у току израде овог рада са датумима приступа истим.</w:t>
+      </w:r>
+    </w:p>
+    <w:p>
+      <w:pPr>
+        <w:rPr>
+          <w:rFonts w:ascii="Times New Roman" w:hAnsi="Times New Roman" w:cs="Times New Roman"/>
+          <w:sz w:val="24"/>
+          <w:szCs w:val="24"/>
+          <w:lang w:val="sr-Cyrl-RS"/>
+        </w:rPr>
+      </w:pPr>
+      <w:r>
+        <w:rPr>
+          <w:rFonts w:ascii="Times New Roman" w:hAnsi="Times New Roman" w:cs="Times New Roman"/>
+          <w:sz w:val="24"/>
+          <w:szCs w:val="24"/>
           <w:lang w:val="sr-Cyrl-RS"/>
         </w:rPr>
         <w:br w:type="page"/>
@@ -3148,10 +3495,9 @@
         <w:jc w:val="both"/>
         <w:rPr>
           <w:rFonts w:ascii="Times New Roman" w:hAnsi="Times New Roman" w:cs="Times New Roman"/>
-          <w:lang w:val="sr-Cyrl-RS"/>
-        </w:rPr>
-      </w:pPr>
-      <w:bookmarkStart w:id="3" w:name="_Toc179769130"/>
+        </w:rPr>
+      </w:pPr>
+      <w:bookmarkStart w:id="3" w:name="_Toc179778497"/>
       <w:r>
         <w:rPr>
           <w:rFonts w:ascii="Times New Roman" w:hAnsi="Times New Roman" w:cs="Times New Roman"/>
@@ -3161,6 +3507,13 @@
         <w:t>ПРЕГЛЕД АЛАТА И ТЕХНОЛОГИЈА</w:t>
       </w:r>
       <w:bookmarkEnd w:id="3"/>
+    </w:p>
+    <w:p>
+      <w:pPr>
+        <w:rPr>
+          <w:rFonts w:ascii="Times New Roman" w:hAnsi="Times New Roman" w:cs="Times New Roman"/>
+        </w:rPr>
+      </w:pPr>
     </w:p>
     <w:p>
       <w:pPr>
@@ -3173,10 +3526,9 @@
         <w:jc w:val="both"/>
         <w:rPr>
           <w:rFonts w:ascii="Times New Roman" w:hAnsi="Times New Roman" w:cs="Times New Roman"/>
-          <w:lang w:val="sr-Cyrl-RS"/>
-        </w:rPr>
-      </w:pPr>
-      <w:bookmarkStart w:id="4" w:name="_Toc179769131"/>
+        </w:rPr>
+      </w:pPr>
+      <w:bookmarkStart w:id="4" w:name="_Toc179778498"/>
       <w:r>
         <w:rPr>
           <w:rFonts w:ascii="Times New Roman" w:hAnsi="Times New Roman" w:cs="Times New Roman"/>
@@ -3185,6 +3537,319 @@
         <w:t>WebStorm</w:t>
       </w:r>
       <w:bookmarkEnd w:id="4"/>
+    </w:p>
+    <w:p/>
+    <w:p>
+      <w:pPr>
+        <w:spacing w:line="240" w:lineRule="auto"/>
+        <w:ind w:firstLine="720"/>
+        <w:jc w:val="both"/>
+        <w:rPr>
+          <w:rFonts w:ascii="Times New Roman" w:hAnsi="Times New Roman" w:cs="Times New Roman"/>
+          <w:sz w:val="24"/>
+          <w:szCs w:val="24"/>
+          <w:lang w:val="sr-Cyrl-RS"/>
+        </w:rPr>
+      </w:pPr>
+      <w:r>
+        <w:rPr>
+          <w:rFonts w:ascii="Times New Roman" w:hAnsi="Times New Roman" w:cs="Times New Roman"/>
+          <w:sz w:val="24"/>
+          <w:szCs w:val="24"/>
+        </w:rPr>
+        <w:t>WebStorm</w:t>
+      </w:r>
+      <w:r>
+        <w:rPr>
+          <w:rFonts w:ascii="Times New Roman" w:hAnsi="Times New Roman" w:cs="Times New Roman"/>
+          <w:sz w:val="24"/>
+          <w:szCs w:val="24"/>
+          <w:lang w:val="sr-Cyrl-RS"/>
+        </w:rPr>
+        <w:t xml:space="preserve"> је развојно окружење погодно за развој </w:t>
+      </w:r>
+      <w:r>
+        <w:rPr>
+          <w:rFonts w:ascii="Times New Roman" w:hAnsi="Times New Roman" w:cs="Times New Roman"/>
+          <w:i/>
+          <w:iCs/>
+          <w:sz w:val="24"/>
+          <w:szCs w:val="24"/>
+        </w:rPr>
+        <w:t>frontend</w:t>
+      </w:r>
+      <w:r>
+        <w:rPr>
+          <w:rFonts w:ascii="Times New Roman" w:hAnsi="Times New Roman" w:cs="Times New Roman"/>
+          <w:i/>
+          <w:iCs/>
+          <w:sz w:val="24"/>
+          <w:szCs w:val="24"/>
+          <w:lang w:val="sr-Cyrl-RS"/>
+        </w:rPr>
+        <w:t xml:space="preserve"> </w:t>
+      </w:r>
+      <w:r>
+        <w:rPr>
+          <w:rFonts w:ascii="Times New Roman" w:hAnsi="Times New Roman" w:cs="Times New Roman"/>
+          <w:sz w:val="24"/>
+          <w:szCs w:val="24"/>
+          <w:lang w:val="sr-Cyrl-RS"/>
+        </w:rPr>
+        <w:t xml:space="preserve">дела веб и мобилних апликација. Омогућава једноставни развој оваквих апликација коришћењем технологија као што су </w:t>
+      </w:r>
+      <w:r>
+        <w:rPr>
+          <w:rFonts w:ascii="Times New Roman" w:hAnsi="Times New Roman" w:cs="Times New Roman"/>
+          <w:sz w:val="24"/>
+          <w:szCs w:val="24"/>
+        </w:rPr>
+        <w:t>JavaScript, React, TypeScript, Angular, Vue, HTML, CSS.</w:t>
+      </w:r>
+      <w:r>
+        <w:rPr>
+          <w:rFonts w:ascii="Times New Roman" w:hAnsi="Times New Roman" w:cs="Times New Roman"/>
+          <w:sz w:val="24"/>
+          <w:szCs w:val="24"/>
+          <w:lang w:val="sr-Cyrl-RS"/>
+        </w:rPr>
+        <w:t xml:space="preserve"> </w:t>
+      </w:r>
+    </w:p>
+    <w:p>
+      <w:pPr>
+        <w:spacing w:line="240" w:lineRule="auto"/>
+        <w:ind w:firstLine="720"/>
+        <w:jc w:val="both"/>
+        <w:rPr>
+          <w:rFonts w:ascii="Times New Roman" w:hAnsi="Times New Roman" w:cs="Times New Roman"/>
+          <w:sz w:val="24"/>
+          <w:szCs w:val="24"/>
+          <w:lang w:val="sr-Cyrl-RS"/>
+        </w:rPr>
+      </w:pPr>
+      <w:r>
+        <w:rPr>
+          <w:rFonts w:ascii="Times New Roman" w:hAnsi="Times New Roman" w:cs="Times New Roman"/>
+          <w:sz w:val="24"/>
+          <w:szCs w:val="24"/>
+          <w:lang w:val="sr-Cyrl-RS"/>
+        </w:rPr>
+        <w:t xml:space="preserve">Омогућава кориснику да одмах започне са кодирањем без потребе да инсталира и подешава додатке. </w:t>
+      </w:r>
+      <w:r>
+        <w:rPr>
+          <w:rFonts w:ascii="Times New Roman" w:hAnsi="Times New Roman" w:cs="Times New Roman"/>
+          <w:sz w:val="24"/>
+          <w:szCs w:val="24"/>
+        </w:rPr>
+        <w:t>WebStorm</w:t>
+      </w:r>
+      <w:r>
+        <w:rPr>
+          <w:rFonts w:ascii="Times New Roman" w:hAnsi="Times New Roman" w:cs="Times New Roman"/>
+          <w:sz w:val="24"/>
+          <w:szCs w:val="24"/>
+          <w:lang w:val="sr-Cyrl-RS"/>
+        </w:rPr>
+        <w:t xml:space="preserve"> укључује се што је иницјално потребно за развој апликација у</w:t>
+      </w:r>
+      <w:r>
+        <w:rPr>
+          <w:rFonts w:ascii="Times New Roman" w:hAnsi="Times New Roman" w:cs="Times New Roman"/>
+          <w:sz w:val="24"/>
+          <w:szCs w:val="24"/>
+        </w:rPr>
+        <w:t xml:space="preserve"> JavaScript-</w:t>
+      </w:r>
+      <w:r>
+        <w:rPr>
+          <w:rFonts w:ascii="Times New Roman" w:hAnsi="Times New Roman" w:cs="Times New Roman"/>
+          <w:sz w:val="24"/>
+          <w:szCs w:val="24"/>
+          <w:lang w:val="sr-Cyrl-RS"/>
+        </w:rPr>
+        <w:t xml:space="preserve">у и </w:t>
+      </w:r>
+      <w:r>
+        <w:rPr>
+          <w:rFonts w:ascii="Times New Roman" w:hAnsi="Times New Roman" w:cs="Times New Roman"/>
+          <w:sz w:val="24"/>
+          <w:szCs w:val="24"/>
+        </w:rPr>
+        <w:t>TypeScript-</w:t>
+      </w:r>
+      <w:r>
+        <w:rPr>
+          <w:rFonts w:ascii="Times New Roman" w:hAnsi="Times New Roman" w:cs="Times New Roman"/>
+          <w:sz w:val="24"/>
+          <w:szCs w:val="24"/>
+          <w:lang w:val="sr-Cyrl-RS"/>
+        </w:rPr>
+        <w:t>у. Оставља могућност за касније персонализовање са мноштвом различитих додатака и подешавања</w:t>
+      </w:r>
+      <w:r>
+        <w:rPr>
+          <w:rFonts w:ascii="Times New Roman" w:hAnsi="Times New Roman" w:cs="Times New Roman"/>
+          <w:sz w:val="24"/>
+          <w:szCs w:val="24"/>
+          <w:lang w:val="sr-Cyrl-RS"/>
+        </w:rPr>
+        <w:t xml:space="preserve"> </w:t>
+      </w:r>
+      <w:sdt>
+        <w:sdtPr>
+          <w:rPr>
+            <w:rFonts w:ascii="Times New Roman" w:hAnsi="Times New Roman" w:cs="Times New Roman"/>
+            <w:sz w:val="24"/>
+            <w:szCs w:val="24"/>
+            <w:lang w:val="sr-Cyrl-RS"/>
+          </w:rPr>
+          <w:id w:val="997002110"/>
+          <w:citation/>
+        </w:sdtPr>
+        <w:sdtContent>
+          <w:r>
+            <w:rPr>
+              <w:rFonts w:ascii="Times New Roman" w:hAnsi="Times New Roman" w:cs="Times New Roman"/>
+              <w:sz w:val="24"/>
+              <w:szCs w:val="24"/>
+              <w:lang w:val="sr-Cyrl-RS"/>
+            </w:rPr>
+            <w:fldChar w:fldCharType="begin"/>
+          </w:r>
+          <w:r>
+            <w:rPr>
+              <w:rFonts w:ascii="Times New Roman" w:hAnsi="Times New Roman" w:cs="Times New Roman"/>
+              <w:sz w:val="24"/>
+              <w:szCs w:val="24"/>
+            </w:rPr>
+            <w:instrText xml:space="preserve"> CITATION JetBrainsWeb \l 1033 </w:instrText>
+          </w:r>
+          <w:r>
+            <w:rPr>
+              <w:rFonts w:ascii="Times New Roman" w:hAnsi="Times New Roman" w:cs="Times New Roman"/>
+              <w:sz w:val="24"/>
+              <w:szCs w:val="24"/>
+              <w:lang w:val="sr-Cyrl-RS"/>
+            </w:rPr>
+            <w:fldChar w:fldCharType="separate"/>
+          </w:r>
+          <w:r>
+            <w:rPr>
+              <w:rFonts w:ascii="Times New Roman" w:hAnsi="Times New Roman" w:cs="Times New Roman"/>
+              <w:noProof/>
+              <w:sz w:val="24"/>
+              <w:szCs w:val="24"/>
+            </w:rPr>
+            <w:t>[1]</w:t>
+          </w:r>
+          <w:r>
+            <w:rPr>
+              <w:rFonts w:ascii="Times New Roman" w:hAnsi="Times New Roman" w:cs="Times New Roman"/>
+              <w:sz w:val="24"/>
+              <w:szCs w:val="24"/>
+              <w:lang w:val="sr-Cyrl-RS"/>
+            </w:rPr>
+            <w:fldChar w:fldCharType="end"/>
+          </w:r>
+        </w:sdtContent>
+      </w:sdt>
+      <w:r>
+        <w:rPr>
+          <w:rFonts w:ascii="Times New Roman" w:hAnsi="Times New Roman" w:cs="Times New Roman"/>
+          <w:sz w:val="24"/>
+          <w:szCs w:val="24"/>
+          <w:lang w:val="sr-Cyrl-RS"/>
+        </w:rPr>
+        <w:t>.</w:t>
+      </w:r>
+    </w:p>
+    <w:p>
+      <w:pPr>
+        <w:spacing w:line="240" w:lineRule="auto"/>
+        <w:ind w:firstLine="720"/>
+        <w:jc w:val="both"/>
+        <w:rPr>
+          <w:rFonts w:ascii="Times New Roman" w:hAnsi="Times New Roman" w:cs="Times New Roman"/>
+          <w:sz w:val="24"/>
+          <w:szCs w:val="24"/>
+        </w:rPr>
+      </w:pPr>
+      <w:r>
+        <w:rPr>
+          <w:rFonts w:ascii="Times New Roman" w:hAnsi="Times New Roman" w:cs="Times New Roman"/>
+          <w:sz w:val="24"/>
+          <w:szCs w:val="24"/>
+          <w:lang w:val="sr-Cyrl-RS"/>
+        </w:rPr>
+        <w:t xml:space="preserve">Од додатака са верзијом 2024.2.3 користио сам </w:t>
+      </w:r>
+      <w:proofErr w:type="spellStart"/>
+      <w:r>
+        <w:rPr>
+          <w:rFonts w:ascii="Times New Roman" w:hAnsi="Times New Roman" w:cs="Times New Roman"/>
+          <w:sz w:val="24"/>
+          <w:szCs w:val="24"/>
+        </w:rPr>
+        <w:t>ESLint</w:t>
+      </w:r>
+      <w:proofErr w:type="spellEnd"/>
+      <w:r>
+        <w:rPr>
+          <w:rFonts w:ascii="Times New Roman" w:hAnsi="Times New Roman" w:cs="Times New Roman"/>
+          <w:sz w:val="24"/>
+          <w:szCs w:val="24"/>
+        </w:rPr>
+        <w:t xml:space="preserve"> </w:t>
+      </w:r>
+      <w:r>
+        <w:rPr>
+          <w:rFonts w:ascii="Times New Roman" w:hAnsi="Times New Roman" w:cs="Times New Roman"/>
+          <w:sz w:val="24"/>
+          <w:szCs w:val="24"/>
+          <w:lang w:val="sr-Cyrl-RS"/>
+        </w:rPr>
+        <w:t>и</w:t>
+      </w:r>
+      <w:r>
+        <w:rPr>
+          <w:rFonts w:ascii="Times New Roman" w:hAnsi="Times New Roman" w:cs="Times New Roman"/>
+          <w:sz w:val="24"/>
+          <w:szCs w:val="24"/>
+        </w:rPr>
+        <w:t xml:space="preserve"> Prettier</w:t>
+      </w:r>
+      <w:r>
+        <w:rPr>
+          <w:rFonts w:ascii="Times New Roman" w:hAnsi="Times New Roman" w:cs="Times New Roman"/>
+          <w:sz w:val="24"/>
+          <w:szCs w:val="24"/>
+          <w:lang w:val="sr-Cyrl-RS"/>
+        </w:rPr>
+        <w:t xml:space="preserve"> ради лакшег и бржег декорисања и форматирања кода како би се постигла униформност при развоју на било ком рачунару</w:t>
+      </w:r>
+      <w:r>
+        <w:rPr>
+          <w:rFonts w:ascii="Times New Roman" w:hAnsi="Times New Roman" w:cs="Times New Roman"/>
+          <w:sz w:val="24"/>
+          <w:szCs w:val="24"/>
+          <w:lang w:val="sr-Cyrl-RS"/>
+        </w:rPr>
+        <w:t>.</w:t>
+      </w:r>
+    </w:p>
+    <w:p>
+      <w:pPr>
+        <w:spacing w:line="240" w:lineRule="auto"/>
+        <w:ind w:firstLine="720"/>
+        <w:jc w:val="both"/>
+        <w:rPr>
+          <w:rFonts w:ascii="Times New Roman" w:hAnsi="Times New Roman" w:cs="Times New Roman"/>
+          <w:sz w:val="24"/>
+          <w:szCs w:val="24"/>
+        </w:rPr>
+      </w:pPr>
     </w:p>
     <w:p>
       <w:pPr>
@@ -3197,10 +3862,9 @@
         <w:jc w:val="both"/>
         <w:rPr>
           <w:rFonts w:ascii="Times New Roman" w:hAnsi="Times New Roman" w:cs="Times New Roman"/>
-          <w:lang w:val="sr-Cyrl-RS"/>
-        </w:rPr>
-      </w:pPr>
-      <w:bookmarkStart w:id="5" w:name="_Toc179769132"/>
+        </w:rPr>
+      </w:pPr>
+      <w:bookmarkStart w:id="5" w:name="_Toc179778499"/>
       <w:r>
         <w:rPr>
           <w:rFonts w:ascii="Times New Roman" w:hAnsi="Times New Roman" w:cs="Times New Roman"/>
@@ -3210,6 +3874,326 @@
       </w:r>
       <w:bookmarkEnd w:id="5"/>
     </w:p>
+    <w:p/>
+    <w:p>
+      <w:pPr>
+        <w:spacing w:line="240" w:lineRule="auto"/>
+        <w:ind w:firstLine="720"/>
+        <w:jc w:val="both"/>
+        <w:rPr>
+          <w:rFonts w:ascii="Times New Roman" w:hAnsi="Times New Roman" w:cs="Times New Roman"/>
+          <w:sz w:val="24"/>
+          <w:szCs w:val="24"/>
+          <w:lang w:val="sr-Cyrl-RS"/>
+        </w:rPr>
+      </w:pPr>
+      <w:proofErr w:type="spellStart"/>
+      <w:r>
+        <w:rPr>
+          <w:rFonts w:ascii="Times New Roman" w:hAnsi="Times New Roman" w:cs="Times New Roman"/>
+          <w:sz w:val="24"/>
+          <w:szCs w:val="24"/>
+        </w:rPr>
+        <w:t>Php</w:t>
+      </w:r>
+      <w:r>
+        <w:rPr>
+          <w:rFonts w:ascii="Times New Roman" w:hAnsi="Times New Roman" w:cs="Times New Roman"/>
+          <w:sz w:val="24"/>
+          <w:szCs w:val="24"/>
+        </w:rPr>
+        <w:t>Storm</w:t>
+      </w:r>
+      <w:proofErr w:type="spellEnd"/>
+      <w:r>
+        <w:rPr>
+          <w:rFonts w:ascii="Times New Roman" w:hAnsi="Times New Roman" w:cs="Times New Roman"/>
+          <w:sz w:val="24"/>
+          <w:szCs w:val="24"/>
+          <w:lang w:val="sr-Cyrl-RS"/>
+        </w:rPr>
+        <w:t xml:space="preserve"> је развојно окружење погодно за развој </w:t>
+      </w:r>
+      <w:r>
+        <w:rPr>
+          <w:rFonts w:ascii="Times New Roman" w:hAnsi="Times New Roman" w:cs="Times New Roman"/>
+          <w:i/>
+          <w:iCs/>
+          <w:sz w:val="24"/>
+          <w:szCs w:val="24"/>
+        </w:rPr>
+        <w:t>back</w:t>
+      </w:r>
+      <w:r>
+        <w:rPr>
+          <w:rFonts w:ascii="Times New Roman" w:hAnsi="Times New Roman" w:cs="Times New Roman"/>
+          <w:i/>
+          <w:iCs/>
+          <w:sz w:val="24"/>
+          <w:szCs w:val="24"/>
+        </w:rPr>
+        <w:t>end</w:t>
+      </w:r>
+      <w:r>
+        <w:rPr>
+          <w:rFonts w:ascii="Times New Roman" w:hAnsi="Times New Roman" w:cs="Times New Roman"/>
+          <w:i/>
+          <w:iCs/>
+          <w:sz w:val="24"/>
+          <w:szCs w:val="24"/>
+          <w:lang w:val="sr-Cyrl-RS"/>
+        </w:rPr>
+        <w:t xml:space="preserve"> </w:t>
+      </w:r>
+      <w:r>
+        <w:rPr>
+          <w:rFonts w:ascii="Times New Roman" w:hAnsi="Times New Roman" w:cs="Times New Roman"/>
+          <w:sz w:val="24"/>
+          <w:szCs w:val="24"/>
+          <w:lang w:val="sr-Cyrl-RS"/>
+        </w:rPr>
+        <w:t xml:space="preserve">дела веб и мобилних апликација. Омогућава једноставни развој оваквих апликација коришћењем технологија као што су </w:t>
+      </w:r>
+      <w:r>
+        <w:rPr>
+          <w:rFonts w:ascii="Times New Roman" w:hAnsi="Times New Roman" w:cs="Times New Roman"/>
+          <w:sz w:val="24"/>
+          <w:szCs w:val="24"/>
+        </w:rPr>
+        <w:t>PHP</w:t>
+      </w:r>
+      <w:r>
+        <w:rPr>
+          <w:rFonts w:ascii="Times New Roman" w:hAnsi="Times New Roman" w:cs="Times New Roman"/>
+          <w:sz w:val="24"/>
+          <w:szCs w:val="24"/>
+        </w:rPr>
+        <w:t xml:space="preserve">, </w:t>
+      </w:r>
+      <w:r>
+        <w:rPr>
+          <w:rFonts w:ascii="Times New Roman" w:hAnsi="Times New Roman" w:cs="Times New Roman"/>
+          <w:sz w:val="24"/>
+          <w:szCs w:val="24"/>
+        </w:rPr>
+        <w:t>Laravel</w:t>
+      </w:r>
+      <w:r>
+        <w:rPr>
+          <w:rFonts w:ascii="Times New Roman" w:hAnsi="Times New Roman" w:cs="Times New Roman"/>
+          <w:sz w:val="24"/>
+          <w:szCs w:val="24"/>
+        </w:rPr>
+        <w:t xml:space="preserve">, </w:t>
+      </w:r>
+      <w:r>
+        <w:rPr>
+          <w:rFonts w:ascii="Times New Roman" w:hAnsi="Times New Roman" w:cs="Times New Roman"/>
+          <w:sz w:val="24"/>
+          <w:szCs w:val="24"/>
+        </w:rPr>
+        <w:t>Blade</w:t>
+      </w:r>
+      <w:r>
+        <w:rPr>
+          <w:rFonts w:ascii="Times New Roman" w:hAnsi="Times New Roman" w:cs="Times New Roman"/>
+          <w:sz w:val="24"/>
+          <w:szCs w:val="24"/>
+        </w:rPr>
+        <w:t xml:space="preserve">, </w:t>
+      </w:r>
+      <w:r>
+        <w:rPr>
+          <w:rFonts w:ascii="Times New Roman" w:hAnsi="Times New Roman" w:cs="Times New Roman"/>
+          <w:sz w:val="24"/>
+          <w:szCs w:val="24"/>
+        </w:rPr>
+        <w:t>Symfony</w:t>
+      </w:r>
+      <w:r>
+        <w:rPr>
+          <w:rFonts w:ascii="Times New Roman" w:hAnsi="Times New Roman" w:cs="Times New Roman"/>
+          <w:sz w:val="24"/>
+          <w:szCs w:val="24"/>
+        </w:rPr>
+        <w:t xml:space="preserve">, </w:t>
+      </w:r>
+      <w:r>
+        <w:rPr>
+          <w:rFonts w:ascii="Times New Roman" w:hAnsi="Times New Roman" w:cs="Times New Roman"/>
+          <w:sz w:val="24"/>
+          <w:szCs w:val="24"/>
+        </w:rPr>
+        <w:t>JavaScript</w:t>
+      </w:r>
+      <w:r>
+        <w:rPr>
+          <w:rFonts w:ascii="Times New Roman" w:hAnsi="Times New Roman" w:cs="Times New Roman"/>
+          <w:sz w:val="24"/>
+          <w:szCs w:val="24"/>
+        </w:rPr>
+        <w:t xml:space="preserve">, </w:t>
+      </w:r>
+      <w:r>
+        <w:rPr>
+          <w:rFonts w:ascii="Times New Roman" w:hAnsi="Times New Roman" w:cs="Times New Roman"/>
+          <w:sz w:val="24"/>
+          <w:szCs w:val="24"/>
+        </w:rPr>
+        <w:t>SQL</w:t>
+      </w:r>
+      <w:r>
+        <w:rPr>
+          <w:rFonts w:ascii="Times New Roman" w:hAnsi="Times New Roman" w:cs="Times New Roman"/>
+          <w:sz w:val="24"/>
+          <w:szCs w:val="24"/>
+        </w:rPr>
+        <w:t>.</w:t>
+      </w:r>
+      <w:r>
+        <w:rPr>
+          <w:rFonts w:ascii="Times New Roman" w:hAnsi="Times New Roman" w:cs="Times New Roman"/>
+          <w:sz w:val="24"/>
+          <w:szCs w:val="24"/>
+          <w:lang w:val="sr-Cyrl-RS"/>
+        </w:rPr>
+        <w:t xml:space="preserve"> </w:t>
+      </w:r>
+    </w:p>
+    <w:p>
+      <w:pPr>
+        <w:spacing w:line="240" w:lineRule="auto"/>
+        <w:ind w:firstLine="720"/>
+        <w:jc w:val="both"/>
+        <w:rPr>
+          <w:rFonts w:ascii="Times New Roman" w:hAnsi="Times New Roman" w:cs="Times New Roman"/>
+          <w:sz w:val="24"/>
+          <w:szCs w:val="24"/>
+          <w:lang w:val="sr-Cyrl-RS"/>
+        </w:rPr>
+      </w:pPr>
+      <w:r>
+        <w:rPr>
+          <w:rFonts w:ascii="Times New Roman" w:hAnsi="Times New Roman" w:cs="Times New Roman"/>
+          <w:sz w:val="24"/>
+          <w:szCs w:val="24"/>
+          <w:lang w:val="sr-Cyrl-RS"/>
+        </w:rPr>
+        <w:t xml:space="preserve">У случају развоја апликације на </w:t>
+      </w:r>
+      <w:r>
+        <w:rPr>
+          <w:rFonts w:ascii="Times New Roman" w:hAnsi="Times New Roman" w:cs="Times New Roman"/>
+          <w:sz w:val="24"/>
+          <w:szCs w:val="24"/>
+        </w:rPr>
+        <w:t>Windows</w:t>
+      </w:r>
+      <w:r>
+        <w:rPr>
+          <w:rFonts w:ascii="Times New Roman" w:hAnsi="Times New Roman" w:cs="Times New Roman"/>
+          <w:sz w:val="24"/>
+          <w:szCs w:val="24"/>
+          <w:lang w:val="sr-Cyrl-RS"/>
+        </w:rPr>
+        <w:t xml:space="preserve"> оперативном систему користи се са виртуелном машином. Кориснички интерфејс додатно је обогаћен лаком и брзом претрагом докумената у пројекту као и њиховог садржаја са могућношћу дефинисања опсега претраге.</w:t>
+      </w:r>
+    </w:p>
+    <w:p>
+      <w:pPr>
+        <w:spacing w:line="240" w:lineRule="auto"/>
+        <w:ind w:firstLine="720"/>
+        <w:jc w:val="both"/>
+        <w:rPr>
+          <w:rFonts w:ascii="Times New Roman" w:hAnsi="Times New Roman" w:cs="Times New Roman"/>
+          <w:sz w:val="24"/>
+          <w:szCs w:val="24"/>
+          <w:lang w:val="sr-Cyrl-RS"/>
+        </w:rPr>
+      </w:pPr>
+      <w:r>
+        <w:rPr>
+          <w:rFonts w:ascii="Times New Roman" w:hAnsi="Times New Roman" w:cs="Times New Roman"/>
+          <w:sz w:val="24"/>
+          <w:szCs w:val="24"/>
+          <w:lang w:val="sr-Cyrl-RS"/>
+        </w:rPr>
+        <w:t xml:space="preserve">У имплементацији коришћена је </w:t>
+      </w:r>
+      <w:r>
+        <w:rPr>
+          <w:rFonts w:ascii="Times New Roman" w:hAnsi="Times New Roman" w:cs="Times New Roman"/>
+          <w:sz w:val="24"/>
+          <w:szCs w:val="24"/>
+          <w:lang w:val="sr-Cyrl-RS"/>
+        </w:rPr>
+        <w:t>верзиј</w:t>
+      </w:r>
+      <w:r>
+        <w:rPr>
+          <w:rFonts w:ascii="Times New Roman" w:hAnsi="Times New Roman" w:cs="Times New Roman"/>
+          <w:sz w:val="24"/>
+          <w:szCs w:val="24"/>
+          <w:lang w:val="sr-Cyrl-RS"/>
+        </w:rPr>
+        <w:t xml:space="preserve">а </w:t>
+      </w:r>
+      <w:r>
+        <w:rPr>
+          <w:rFonts w:ascii="Times New Roman" w:hAnsi="Times New Roman" w:cs="Times New Roman"/>
+          <w:sz w:val="24"/>
+          <w:szCs w:val="24"/>
+          <w:lang w:val="sr-Cyrl-RS"/>
+        </w:rPr>
+        <w:t>2024.2.3.</w:t>
+      </w:r>
+      <w:r>
+        <w:rPr>
+          <w:rFonts w:ascii="Times New Roman" w:hAnsi="Times New Roman" w:cs="Times New Roman"/>
+          <w:sz w:val="24"/>
+          <w:szCs w:val="24"/>
+          <w:lang w:val="sr-Cyrl-RS"/>
+        </w:rPr>
+        <w:t xml:space="preserve"> Такође, велика предност овог окружења је и додатак </w:t>
+      </w:r>
+      <w:r>
+        <w:rPr>
+          <w:rFonts w:ascii="Times New Roman" w:hAnsi="Times New Roman" w:cs="Times New Roman"/>
+          <w:sz w:val="24"/>
+          <w:szCs w:val="24"/>
+        </w:rPr>
+        <w:t>Database</w:t>
+      </w:r>
+      <w:r>
+        <w:rPr>
+          <w:rFonts w:ascii="Times New Roman" w:hAnsi="Times New Roman" w:cs="Times New Roman"/>
+          <w:sz w:val="24"/>
+          <w:szCs w:val="24"/>
+          <w:lang w:val="sr-Cyrl-RS"/>
+        </w:rPr>
+        <w:t xml:space="preserve"> који ради по истом принципу као и засебни систем </w:t>
+      </w:r>
+      <w:proofErr w:type="spellStart"/>
+      <w:r>
+        <w:rPr>
+          <w:rFonts w:ascii="Times New Roman" w:hAnsi="Times New Roman" w:cs="Times New Roman"/>
+          <w:sz w:val="24"/>
+          <w:szCs w:val="24"/>
+        </w:rPr>
+        <w:t>DataGrip</w:t>
+      </w:r>
+      <w:proofErr w:type="spellEnd"/>
+      <w:r>
+        <w:rPr>
+          <w:rFonts w:ascii="Times New Roman" w:hAnsi="Times New Roman" w:cs="Times New Roman"/>
+          <w:sz w:val="24"/>
+          <w:szCs w:val="24"/>
+          <w:lang w:val="sr-Cyrl-RS"/>
+        </w:rPr>
+        <w:t>. Коришћење овог додатка омогућило ми  је брз и лак увид у тренутно стање базе података, као и доста опција за манипулисање истом.</w:t>
+      </w:r>
+    </w:p>
+    <w:p/>
     <w:p>
       <w:pPr>
         <w:pStyle w:val="Heading2"/>
@@ -3224,7 +4208,7 @@
           <w:lang w:val="sr-Cyrl-RS"/>
         </w:rPr>
       </w:pPr>
-      <w:bookmarkStart w:id="6" w:name="_Toc179769133"/>
+      <w:bookmarkStart w:id="6" w:name="_Toc179778500"/>
       <w:r>
         <w:rPr>
           <w:rFonts w:ascii="Times New Roman" w:hAnsi="Times New Roman" w:cs="Times New Roman"/>
@@ -3255,7 +4239,7 @@
           <w:lang w:val="sr-Cyrl-RS"/>
         </w:rPr>
       </w:pPr>
-      <w:bookmarkStart w:id="7" w:name="_Toc179769134"/>
+      <w:bookmarkStart w:id="7" w:name="_Toc179778501"/>
       <w:r>
         <w:rPr>
           <w:rFonts w:ascii="Times New Roman" w:hAnsi="Times New Roman" w:cs="Times New Roman"/>
@@ -3286,7 +4270,7 @@
           <w:lang w:val="sr-Cyrl-RS"/>
         </w:rPr>
       </w:pPr>
-      <w:bookmarkStart w:id="8" w:name="_Toc179769135"/>
+      <w:bookmarkStart w:id="8" w:name="_Toc179778502"/>
       <w:r>
         <w:rPr>
           <w:rFonts w:ascii="Times New Roman" w:hAnsi="Times New Roman" w:cs="Times New Roman"/>
@@ -3310,7 +4294,7 @@
           <w:lang w:val="sr-Cyrl-RS"/>
         </w:rPr>
       </w:pPr>
-      <w:bookmarkStart w:id="9" w:name="_Toc179769136"/>
+      <w:bookmarkStart w:id="9" w:name="_Toc179778503"/>
       <w:r>
         <w:rPr>
           <w:rFonts w:ascii="Times New Roman" w:hAnsi="Times New Roman" w:cs="Times New Roman"/>
@@ -3334,7 +4318,7 @@
           <w:lang w:val="sr-Cyrl-RS"/>
         </w:rPr>
       </w:pPr>
-      <w:bookmarkStart w:id="10" w:name="_Toc179769137"/>
+      <w:bookmarkStart w:id="10" w:name="_Toc179778504"/>
       <w:r>
         <w:rPr>
           <w:rFonts w:ascii="Times New Roman" w:hAnsi="Times New Roman" w:cs="Times New Roman"/>
@@ -3365,7 +4349,7 @@
           <w:lang w:val="sr-Cyrl-RS"/>
         </w:rPr>
       </w:pPr>
-      <w:bookmarkStart w:id="11" w:name="_Toc179769138"/>
+      <w:bookmarkStart w:id="11" w:name="_Toc179778505"/>
       <w:r>
         <w:rPr>
           <w:rFonts w:ascii="Times New Roman" w:hAnsi="Times New Roman" w:cs="Times New Roman"/>
@@ -3396,7 +4380,7 @@
           <w:lang w:val="sr-Cyrl-RS"/>
         </w:rPr>
       </w:pPr>
-      <w:bookmarkStart w:id="12" w:name="_Toc179769139"/>
+      <w:bookmarkStart w:id="12" w:name="_Toc179778506"/>
       <w:r>
         <w:rPr>
           <w:rFonts w:ascii="Times New Roman" w:hAnsi="Times New Roman" w:cs="Times New Roman"/>
@@ -3427,7 +4411,7 @@
           <w:lang w:val="sr-Cyrl-RS"/>
         </w:rPr>
       </w:pPr>
-      <w:bookmarkStart w:id="13" w:name="_Toc179769140"/>
+      <w:bookmarkStart w:id="13" w:name="_Toc179778507"/>
       <w:r>
         <w:rPr>
           <w:rFonts w:ascii="Times New Roman" w:hAnsi="Times New Roman" w:cs="Times New Roman"/>
@@ -3466,7 +4450,7 @@
           <w:lang w:val="sr-Cyrl-RS"/>
         </w:rPr>
       </w:pPr>
-      <w:bookmarkStart w:id="14" w:name="_Toc179769141"/>
+      <w:bookmarkStart w:id="14" w:name="_Toc179778508"/>
       <w:r>
         <w:rPr>
           <w:rFonts w:ascii="Times New Roman" w:hAnsi="Times New Roman" w:cs="Times New Roman"/>
@@ -3771,7 +4755,7 @@
           <w:lang w:val="sr-Cyrl-RS"/>
         </w:rPr>
       </w:pPr>
-      <w:bookmarkStart w:id="15" w:name="_Toc179769142"/>
+      <w:bookmarkStart w:id="15" w:name="_Toc179778509"/>
       <w:r>
         <w:rPr>
           <w:rFonts w:ascii="Times New Roman" w:hAnsi="Times New Roman" w:cs="Times New Roman"/>
@@ -4011,7 +4995,7 @@
           <w:lang w:val="sr-Cyrl-RS"/>
         </w:rPr>
       </w:pPr>
-      <w:bookmarkStart w:id="16" w:name="_Toc179769143"/>
+      <w:bookmarkStart w:id="16" w:name="_Toc179778510"/>
       <w:r>
         <w:rPr>
           <w:rFonts w:ascii="Times New Roman" w:hAnsi="Times New Roman" w:cs="Times New Roman"/>
@@ -6148,16 +7132,7 @@
           <w:szCs w:val="24"/>
           <w:lang w:val="sr-Cyrl-RS"/>
         </w:rPr>
-        <w:t>Основни ток</w:t>
-      </w:r>
-      <w:r>
-        <w:rPr>
-          <w:rFonts w:ascii="Times New Roman" w:hAnsi="Times New Roman" w:cs="Times New Roman"/>
-          <w:sz w:val="24"/>
-          <w:szCs w:val="24"/>
-          <w:lang w:val="sr-Cyrl-RS"/>
-        </w:rPr>
-        <w:t>:</w:t>
+        <w:t>Основни ток:</w:t>
       </w:r>
     </w:p>
     <w:p>
@@ -6183,16 +7158,7 @@
           <w:szCs w:val="24"/>
           <w:lang w:val="sr-Cyrl-RS"/>
         </w:rPr>
-        <w:t>Кликом на навигационо дугме „PPROFIL“</w:t>
-      </w:r>
-      <w:r>
-        <w:rPr>
-          <w:rFonts w:ascii="Times New Roman" w:hAnsi="Times New Roman" w:cs="Times New Roman"/>
-          <w:sz w:val="24"/>
-          <w:szCs w:val="24"/>
-          <w:lang w:val="sr-Cyrl-RS"/>
-        </w:rPr>
-        <w:t xml:space="preserve"> отвара се приказ података о пријављеном кориснику и историја вожњи</w:t>
+        <w:t>Кликом на навигационо дугме „PPROFIL“ отвара се приказ података о пријављеном кориснику и историја вожњи</w:t>
       </w:r>
     </w:p>
     <w:p>
@@ -6352,16 +7318,7 @@
           <w:szCs w:val="24"/>
           <w:lang w:val="sr-Cyrl-RS"/>
         </w:rPr>
-        <w:t>Опис:</w:t>
-      </w:r>
-      <w:r>
-        <w:rPr>
-          <w:rFonts w:ascii="Times New Roman" w:hAnsi="Times New Roman" w:cs="Times New Roman"/>
-          <w:sz w:val="24"/>
-          <w:szCs w:val="24"/>
-          <w:lang w:val="sr-Cyrl-RS"/>
-        </w:rPr>
-        <w:t xml:space="preserve"> Измена података за пијаву на систем или личних података</w:t>
+        <w:t>Опис: Измена података за пијаву на систем или личних података</w:t>
       </w:r>
     </w:p>
     <w:p>
@@ -6710,7 +7667,7 @@
           <w:lang w:val="sr-Cyrl-RS"/>
         </w:rPr>
       </w:pPr>
-      <w:bookmarkStart w:id="17" w:name="_Toc179769144"/>
+      <w:bookmarkStart w:id="17" w:name="_Toc179778511"/>
       <w:r>
         <w:rPr>
           <w:rFonts w:ascii="Times New Roman" w:hAnsi="Times New Roman" w:cs="Times New Roman"/>
@@ -6727,7 +7684,6 @@
           <w:color w:val="2F5496" w:themeColor="accent1" w:themeShade="BF"/>
           <w:sz w:val="32"/>
           <w:szCs w:val="32"/>
-          <w:lang w:val="sr-Cyrl-RS"/>
         </w:rPr>
       </w:pPr>
       <w:r>
@@ -6752,7 +7708,7 @@
           <w:lang w:val="sr-Cyrl-RS"/>
         </w:rPr>
       </w:pPr>
-      <w:bookmarkStart w:id="18" w:name="_Toc179769145"/>
+      <w:bookmarkStart w:id="18" w:name="_Toc179778512"/>
       <w:r>
         <w:rPr>
           <w:rFonts w:ascii="Times New Roman" w:hAnsi="Times New Roman" w:cs="Times New Roman"/>
@@ -6765,9 +7721,1079 @@
     </w:p>
     <w:p>
       <w:pPr>
-        <w:rPr>
-          <w:rFonts w:ascii="Times New Roman" w:eastAsiaTheme="majorEastAsia" w:hAnsi="Times New Roman" w:cs="Times New Roman"/>
-          <w:color w:val="2F5496" w:themeColor="accent1" w:themeShade="BF"/>
+        <w:spacing w:line="240" w:lineRule="auto"/>
+        <w:ind w:firstLine="720"/>
+        <w:jc w:val="both"/>
+        <w:rPr>
+          <w:rFonts w:ascii="Times New Roman" w:hAnsi="Times New Roman" w:cs="Times New Roman"/>
+          <w:sz w:val="24"/>
+          <w:szCs w:val="24"/>
+          <w:lang w:val="sr-Cyrl-RS"/>
+        </w:rPr>
+      </w:pPr>
+    </w:p>
+    <w:p>
+      <w:pPr>
+        <w:spacing w:line="240" w:lineRule="auto"/>
+        <w:ind w:firstLine="720"/>
+        <w:jc w:val="both"/>
+        <w:rPr>
+          <w:rFonts w:ascii="Times New Roman" w:hAnsi="Times New Roman" w:cs="Times New Roman"/>
+          <w:sz w:val="24"/>
+          <w:szCs w:val="24"/>
+          <w:lang w:val="sr-Cyrl-RS"/>
+        </w:rPr>
+      </w:pPr>
+      <w:r>
+        <w:rPr>
+          <w:rFonts w:ascii="Times New Roman" w:hAnsi="Times New Roman" w:cs="Times New Roman"/>
+          <w:sz w:val="24"/>
+          <w:szCs w:val="24"/>
+          <w:lang w:val="sr-Cyrl-RS"/>
+        </w:rPr>
+        <w:t>У овом</w:t>
+      </w:r>
+      <w:r>
+        <w:rPr>
+          <w:rFonts w:ascii="Times New Roman" w:hAnsi="Times New Roman" w:cs="Times New Roman"/>
+          <w:sz w:val="24"/>
+          <w:szCs w:val="24"/>
+          <w:lang w:val="sr-Cyrl-RS"/>
+        </w:rPr>
+        <w:t xml:space="preserve"> поглаљу биће приказан сам рад веб аплликације. Приликом покретања исте, налазимо се на почетном екрану који виде сви корисници. Након упознавања са идејом система, корисник се може навигирати до странице за поручивање возила, пријаву или регистрацију.</w:t>
+      </w:r>
+    </w:p>
+    <w:p>
+      <w:pPr>
+        <w:pStyle w:val="Heading4"/>
+        <w:jc w:val="center"/>
+        <w:rPr>
+          <w:rFonts w:ascii="Times New Roman" w:hAnsi="Times New Roman" w:cs="Times New Roman"/>
+          <w:sz w:val="24"/>
+          <w:szCs w:val="24"/>
+          <w:lang w:val="sr-Cyrl-RS"/>
+        </w:rPr>
+      </w:pPr>
+      <w:r>
+        <w:rPr>
+          <w:rFonts w:ascii="Times New Roman" w:hAnsi="Times New Roman" w:cs="Times New Roman"/>
+          <w:sz w:val="24"/>
+          <w:szCs w:val="24"/>
+          <w:lang w:val="sr-Cyrl-RS"/>
+        </w:rPr>
+        <w:t>Слика – Почетна страница</w:t>
+      </w:r>
+    </w:p>
+    <w:p>
+      <w:pPr>
+        <w:spacing w:line="240" w:lineRule="auto"/>
+        <w:ind w:firstLine="720"/>
+        <w:jc w:val="both"/>
+        <w:rPr>
+          <w:rFonts w:ascii="Times New Roman" w:hAnsi="Times New Roman" w:cs="Times New Roman"/>
+          <w:sz w:val="24"/>
+          <w:szCs w:val="24"/>
+          <w:lang w:val="sr-Cyrl-RS"/>
+        </w:rPr>
+      </w:pPr>
+      <w:r>
+        <w:rPr>
+          <w:rFonts w:ascii="Times New Roman" w:hAnsi="Times New Roman" w:cs="Times New Roman"/>
+          <w:sz w:val="24"/>
+          <w:szCs w:val="24"/>
+          <w:lang w:val="sr-Cyrl-RS"/>
+        </w:rPr>
+        <w:t>Кликом на навигационо дугме „“ приказује се страница са регистрационом формом. Ова страница омогућава регистровање на систем у својству муштерије, како би могли да пратите историју својих вожњи. Сва поља на овој страници су обавезна и мора се поштовати дефиниција правила за њихово попуњавање. Након клика на дугме „“, у случају уноса неваллидних података корисник ће о томе бити и обавештен, а у случају уноса валидних података корисник ће бити пријављен у систем.</w:t>
+      </w:r>
+    </w:p>
+    <w:p>
+      <w:pPr>
+        <w:pStyle w:val="Heading4"/>
+        <w:jc w:val="center"/>
+        <w:rPr>
+          <w:rFonts w:ascii="Times New Roman" w:hAnsi="Times New Roman" w:cs="Times New Roman"/>
+          <w:sz w:val="24"/>
+          <w:szCs w:val="24"/>
+          <w:lang w:val="sr-Cyrl-RS"/>
+        </w:rPr>
+      </w:pPr>
+      <w:r>
+        <w:rPr>
+          <w:rFonts w:ascii="Times New Roman" w:hAnsi="Times New Roman" w:cs="Times New Roman"/>
+          <w:sz w:val="24"/>
+          <w:szCs w:val="24"/>
+          <w:lang w:val="sr-Cyrl-RS"/>
+        </w:rPr>
+        <w:t xml:space="preserve">Слика – </w:t>
+      </w:r>
+      <w:r>
+        <w:rPr>
+          <w:rFonts w:ascii="Times New Roman" w:hAnsi="Times New Roman" w:cs="Times New Roman"/>
+          <w:sz w:val="24"/>
+          <w:szCs w:val="24"/>
+          <w:lang w:val="sr-Cyrl-RS"/>
+        </w:rPr>
+        <w:t>Регистрациона</w:t>
+      </w:r>
+      <w:r>
+        <w:rPr>
+          <w:rFonts w:ascii="Times New Roman" w:hAnsi="Times New Roman" w:cs="Times New Roman"/>
+          <w:sz w:val="24"/>
+          <w:szCs w:val="24"/>
+          <w:lang w:val="sr-Cyrl-RS"/>
+        </w:rPr>
+        <w:t xml:space="preserve"> страница</w:t>
+      </w:r>
+    </w:p>
+    <w:p>
+      <w:pPr>
+        <w:spacing w:line="240" w:lineRule="auto"/>
+        <w:ind w:firstLine="720"/>
+        <w:jc w:val="both"/>
+        <w:rPr>
+          <w:rFonts w:ascii="Times New Roman" w:hAnsi="Times New Roman" w:cs="Times New Roman"/>
+          <w:sz w:val="24"/>
+          <w:szCs w:val="24"/>
+          <w:lang w:val="sr-Cyrl-RS"/>
+        </w:rPr>
+      </w:pPr>
+      <w:r>
+        <w:rPr>
+          <w:rFonts w:ascii="Times New Roman" w:hAnsi="Times New Roman" w:cs="Times New Roman"/>
+          <w:sz w:val="24"/>
+          <w:szCs w:val="24"/>
+          <w:lang w:val="sr-Cyrl-RS"/>
+        </w:rPr>
+        <w:t>Кликом на навигационо дугме „“ приказује се страница са формом за пријављивање. Сва поља на овој страници су обавезна и мора се поштовати дефиниција правила за њихово попуњавање. Након клика на дугме „“, у случају уноса невалидних података корисник ће о томе бити и обавештен, а у случају уноса валидних података корисник ће бити пријавњен у систем.</w:t>
+      </w:r>
+    </w:p>
+    <w:p>
+      <w:pPr>
+        <w:pStyle w:val="Heading4"/>
+        <w:jc w:val="center"/>
+        <w:rPr>
+          <w:rFonts w:ascii="Times New Roman" w:hAnsi="Times New Roman" w:cs="Times New Roman"/>
+          <w:sz w:val="24"/>
+          <w:szCs w:val="24"/>
+          <w:lang w:val="sr-Cyrl-RS"/>
+        </w:rPr>
+      </w:pPr>
+      <w:r>
+        <w:rPr>
+          <w:rFonts w:ascii="Times New Roman" w:hAnsi="Times New Roman" w:cs="Times New Roman"/>
+          <w:sz w:val="24"/>
+          <w:szCs w:val="24"/>
+          <w:lang w:val="sr-Cyrl-RS"/>
+        </w:rPr>
+        <w:t>Слика –</w:t>
+      </w:r>
+      <w:r>
+        <w:rPr>
+          <w:rFonts w:ascii="Times New Roman" w:hAnsi="Times New Roman" w:cs="Times New Roman"/>
+          <w:sz w:val="24"/>
+          <w:szCs w:val="24"/>
+          <w:lang w:val="sr-Cyrl-RS"/>
+        </w:rPr>
+        <w:t>С</w:t>
+      </w:r>
+      <w:r>
+        <w:rPr>
+          <w:rFonts w:ascii="Times New Roman" w:hAnsi="Times New Roman" w:cs="Times New Roman"/>
+          <w:sz w:val="24"/>
+          <w:szCs w:val="24"/>
+          <w:lang w:val="sr-Cyrl-RS"/>
+        </w:rPr>
+        <w:t>траница</w:t>
+      </w:r>
+      <w:r>
+        <w:rPr>
+          <w:rFonts w:ascii="Times New Roman" w:hAnsi="Times New Roman" w:cs="Times New Roman"/>
+          <w:sz w:val="24"/>
+          <w:szCs w:val="24"/>
+          <w:lang w:val="sr-Cyrl-RS"/>
+        </w:rPr>
+        <w:t xml:space="preserve"> за пријавњивање</w:t>
+      </w:r>
+    </w:p>
+    <w:p>
+      <w:pPr>
+        <w:spacing w:line="240" w:lineRule="auto"/>
+        <w:ind w:firstLine="720"/>
+        <w:jc w:val="both"/>
+        <w:rPr>
+          <w:rFonts w:ascii="Times New Roman" w:hAnsi="Times New Roman" w:cs="Times New Roman"/>
+          <w:sz w:val="24"/>
+          <w:szCs w:val="24"/>
+          <w:lang w:val="sr-Cyrl-RS"/>
+        </w:rPr>
+      </w:pPr>
+      <w:r>
+        <w:rPr>
+          <w:rFonts w:ascii="Times New Roman" w:hAnsi="Times New Roman" w:cs="Times New Roman"/>
+          <w:sz w:val="24"/>
+          <w:szCs w:val="24"/>
+          <w:lang w:val="sr-Cyrl-RS"/>
+        </w:rPr>
+        <w:t>П</w:t>
+      </w:r>
+      <w:r>
+        <w:rPr>
+          <w:rFonts w:ascii="Times New Roman" w:hAnsi="Times New Roman" w:cs="Times New Roman"/>
+          <w:sz w:val="24"/>
+          <w:szCs w:val="24"/>
+          <w:lang w:val="sr-Cyrl-RS"/>
+        </w:rPr>
+        <w:t xml:space="preserve">осетом странице </w:t>
+      </w:r>
+      <w:r>
+        <w:rPr>
+          <w:rFonts w:ascii="Times New Roman" w:hAnsi="Times New Roman" w:cs="Times New Roman"/>
+          <w:sz w:val="24"/>
+          <w:szCs w:val="24"/>
+          <w:lang w:val="sr-Cyrl-RS"/>
+        </w:rPr>
+        <w:t xml:space="preserve">„“ корисник може видети детаљан преглед својих података које је унео у систем. </w:t>
+      </w:r>
+    </w:p>
+    <w:p>
+      <w:pPr>
+        <w:pStyle w:val="Heading4"/>
+        <w:jc w:val="center"/>
+        <w:rPr>
+          <w:rFonts w:ascii="Times New Roman" w:hAnsi="Times New Roman" w:cs="Times New Roman"/>
+          <w:sz w:val="24"/>
+          <w:szCs w:val="24"/>
+          <w:lang w:val="sr-Cyrl-RS"/>
+        </w:rPr>
+      </w:pPr>
+      <w:r>
+        <w:rPr>
+          <w:rFonts w:ascii="Times New Roman" w:hAnsi="Times New Roman" w:cs="Times New Roman"/>
+          <w:sz w:val="24"/>
+          <w:szCs w:val="24"/>
+          <w:lang w:val="sr-Cyrl-RS"/>
+        </w:rPr>
+        <w:t xml:space="preserve">Слика – </w:t>
+      </w:r>
+      <w:r>
+        <w:rPr>
+          <w:rFonts w:ascii="Times New Roman" w:hAnsi="Times New Roman" w:cs="Times New Roman"/>
+          <w:sz w:val="24"/>
+          <w:szCs w:val="24"/>
+          <w:lang w:val="sr-Cyrl-RS"/>
+        </w:rPr>
+        <w:t xml:space="preserve">Приказ детаља профила муптерије </w:t>
+      </w:r>
+      <w:r>
+        <w:rPr>
+          <w:rFonts w:ascii="Times New Roman" w:hAnsi="Times New Roman" w:cs="Times New Roman"/>
+          <w:sz w:val="24"/>
+          <w:szCs w:val="24"/>
+          <w:lang w:val="sr-Cyrl-RS"/>
+        </w:rPr>
+        <w:t xml:space="preserve">Слика – </w:t>
+      </w:r>
+      <w:r>
+        <w:rPr>
+          <w:rFonts w:ascii="Times New Roman" w:hAnsi="Times New Roman" w:cs="Times New Roman"/>
+          <w:sz w:val="24"/>
+          <w:szCs w:val="24"/>
+          <w:lang w:val="sr-Cyrl-RS"/>
+        </w:rPr>
+        <w:t xml:space="preserve">Приказ детаља профила </w:t>
+      </w:r>
+      <w:r>
+        <w:rPr>
+          <w:rFonts w:ascii="Times New Roman" w:hAnsi="Times New Roman" w:cs="Times New Roman"/>
+          <w:sz w:val="24"/>
+          <w:szCs w:val="24"/>
+          <w:lang w:val="sr-Cyrl-RS"/>
+        </w:rPr>
+        <w:t>возача</w:t>
+      </w:r>
+    </w:p>
+    <w:p>
+      <w:pPr>
+        <w:spacing w:line="240" w:lineRule="auto"/>
+        <w:ind w:firstLine="720"/>
+        <w:jc w:val="both"/>
+        <w:rPr>
+          <w:rFonts w:ascii="Times New Roman" w:hAnsi="Times New Roman" w:cs="Times New Roman"/>
+          <w:sz w:val="24"/>
+          <w:szCs w:val="24"/>
+          <w:lang w:val="sr-Cyrl-RS"/>
+        </w:rPr>
+      </w:pPr>
+      <w:r>
+        <w:rPr>
+          <w:rFonts w:ascii="Times New Roman" w:hAnsi="Times New Roman" w:cs="Times New Roman"/>
+          <w:sz w:val="24"/>
+          <w:szCs w:val="24"/>
+          <w:lang w:val="sr-Cyrl-RS"/>
+        </w:rPr>
+        <w:t xml:space="preserve">Кориснику се пружа преглед историје такси вожњи, било да се ради о муштерији или возачу, бележи се њихова интеракција у истој. Гледано изугла корисника муштерије, овај део странице садржаће информацију у томе која је ово вожња по реду, јер свака регистрована муштерија има право на сваку десету бесплатну вожњу, те је може од возача и захтевати. У случају да је у вожњи партиципирао непријављени корисник као муштерија, у систему неће постојати подаци о њему. </w:t>
+      </w:r>
+    </w:p>
+    <w:p>
+      <w:pPr>
+        <w:pStyle w:val="Heading4"/>
+        <w:jc w:val="center"/>
+        <w:rPr>
+          <w:rFonts w:ascii="Times New Roman" w:hAnsi="Times New Roman" w:cs="Times New Roman"/>
+          <w:sz w:val="24"/>
+          <w:szCs w:val="24"/>
+          <w:lang w:val="sr-Cyrl-RS"/>
+        </w:rPr>
+      </w:pPr>
+      <w:r>
+        <w:rPr>
+          <w:rFonts w:ascii="Times New Roman" w:hAnsi="Times New Roman" w:cs="Times New Roman"/>
+          <w:sz w:val="24"/>
+          <w:szCs w:val="24"/>
+          <w:lang w:val="sr-Cyrl-RS"/>
+        </w:rPr>
+        <w:t xml:space="preserve">Слика – </w:t>
+      </w:r>
+      <w:r>
+        <w:rPr>
+          <w:rFonts w:ascii="Times New Roman" w:hAnsi="Times New Roman" w:cs="Times New Roman"/>
+          <w:sz w:val="24"/>
+          <w:szCs w:val="24"/>
+          <w:lang w:val="sr-Cyrl-RS"/>
+        </w:rPr>
+        <w:t xml:space="preserve">Приказ историја вожњи муптерије </w:t>
+      </w:r>
+      <w:r>
+        <w:rPr>
+          <w:rFonts w:ascii="Times New Roman" w:hAnsi="Times New Roman" w:cs="Times New Roman"/>
+          <w:sz w:val="24"/>
+          <w:szCs w:val="24"/>
+          <w:lang w:val="sr-Cyrl-RS"/>
+        </w:rPr>
+        <w:t xml:space="preserve">Слика – </w:t>
+      </w:r>
+      <w:r>
+        <w:rPr>
+          <w:rFonts w:ascii="Times New Roman" w:hAnsi="Times New Roman" w:cs="Times New Roman"/>
+          <w:sz w:val="24"/>
+          <w:szCs w:val="24"/>
+          <w:lang w:val="sr-Cyrl-RS"/>
+        </w:rPr>
+        <w:t xml:space="preserve">Приказ </w:t>
+      </w:r>
+      <w:r>
+        <w:rPr>
+          <w:rFonts w:ascii="Times New Roman" w:hAnsi="Times New Roman" w:cs="Times New Roman"/>
+          <w:sz w:val="24"/>
+          <w:szCs w:val="24"/>
+          <w:lang w:val="sr-Cyrl-RS"/>
+        </w:rPr>
+        <w:t>историје вожњи возача</w:t>
+      </w:r>
+    </w:p>
+    <w:p>
+      <w:pPr>
+        <w:spacing w:line="240" w:lineRule="auto"/>
+        <w:ind w:firstLine="720"/>
+        <w:jc w:val="both"/>
+        <w:rPr>
+          <w:rFonts w:ascii="Times New Roman" w:hAnsi="Times New Roman" w:cs="Times New Roman"/>
+          <w:sz w:val="24"/>
+          <w:szCs w:val="24"/>
+          <w:lang w:val="sr-Cyrl-RS"/>
+        </w:rPr>
+      </w:pPr>
+      <w:r>
+        <w:rPr>
+          <w:rFonts w:ascii="Times New Roman" w:hAnsi="Times New Roman" w:cs="Times New Roman"/>
+          <w:sz w:val="24"/>
+          <w:szCs w:val="24"/>
+          <w:lang w:val="sr-Cyrl-RS"/>
+        </w:rPr>
+        <w:t>Даље, ова страница у случају прегледа корисника као возач, приказује и историју управљања возилима. Ова табела пружа детаљнији опис управљаним возилима, као и период управљања њима.</w:t>
+      </w:r>
+    </w:p>
+    <w:p>
+      <w:pPr>
+        <w:pStyle w:val="Heading4"/>
+        <w:jc w:val="center"/>
+        <w:rPr>
+          <w:rFonts w:ascii="Times New Roman" w:hAnsi="Times New Roman" w:cs="Times New Roman"/>
+          <w:sz w:val="24"/>
+          <w:szCs w:val="24"/>
+          <w:lang w:val="sr-Cyrl-RS"/>
+        </w:rPr>
+      </w:pPr>
+      <w:r>
+        <w:rPr>
+          <w:rFonts w:ascii="Times New Roman" w:hAnsi="Times New Roman" w:cs="Times New Roman"/>
+          <w:sz w:val="24"/>
+          <w:szCs w:val="24"/>
+          <w:lang w:val="sr-Cyrl-RS"/>
+        </w:rPr>
+        <w:t xml:space="preserve">Слика – </w:t>
+      </w:r>
+      <w:r>
+        <w:rPr>
+          <w:rFonts w:ascii="Times New Roman" w:hAnsi="Times New Roman" w:cs="Times New Roman"/>
+          <w:sz w:val="24"/>
+          <w:szCs w:val="24"/>
+          <w:lang w:val="sr-Cyrl-RS"/>
+        </w:rPr>
+        <w:t>Приказ историје управљања возилима возача</w:t>
+      </w:r>
+    </w:p>
+    <w:p>
+      <w:pPr>
+        <w:spacing w:line="240" w:lineRule="auto"/>
+        <w:ind w:firstLine="720"/>
+        <w:jc w:val="both"/>
+        <w:rPr>
+          <w:rFonts w:ascii="Times New Roman" w:hAnsi="Times New Roman" w:cs="Times New Roman"/>
+          <w:sz w:val="24"/>
+          <w:szCs w:val="24"/>
+          <w:lang w:val="sr-Cyrl-RS"/>
+        </w:rPr>
+      </w:pPr>
+      <w:r>
+        <w:rPr>
+          <w:rFonts w:ascii="Times New Roman" w:hAnsi="Times New Roman" w:cs="Times New Roman"/>
+          <w:sz w:val="24"/>
+          <w:szCs w:val="24"/>
+          <w:lang w:val="sr-Cyrl-RS"/>
+        </w:rPr>
+        <w:t>Корисник типа муштерија може посетити страницу за измену личних података. На овој страници кориснику је додатно омогућена манипулација бројевима телефона који представљају вишевредносни атрибут, те их може бити нула или више. Кликом на дугме „“ корисник одустаје од измене података на профилу, а кликом на дугме „“ корисник захтева сачувавање новоунетих података.</w:t>
+      </w:r>
+    </w:p>
+    <w:p>
+      <w:pPr>
+        <w:pStyle w:val="Heading4"/>
+        <w:jc w:val="center"/>
+        <w:rPr>
+          <w:rFonts w:ascii="Times New Roman" w:hAnsi="Times New Roman" w:cs="Times New Roman"/>
+          <w:sz w:val="24"/>
+          <w:szCs w:val="24"/>
+          <w:lang w:val="sr-Cyrl-RS"/>
+        </w:rPr>
+      </w:pPr>
+      <w:r>
+        <w:rPr>
+          <w:rFonts w:ascii="Times New Roman" w:hAnsi="Times New Roman" w:cs="Times New Roman"/>
+          <w:sz w:val="24"/>
+          <w:szCs w:val="24"/>
+          <w:lang w:val="sr-Cyrl-RS"/>
+        </w:rPr>
+        <w:t xml:space="preserve">Слика – </w:t>
+      </w:r>
+      <w:r>
+        <w:rPr>
+          <w:rFonts w:ascii="Times New Roman" w:hAnsi="Times New Roman" w:cs="Times New Roman"/>
+          <w:sz w:val="24"/>
+          <w:szCs w:val="24"/>
+          <w:lang w:val="sr-Cyrl-RS"/>
+        </w:rPr>
+        <w:t>Страница измене профила муштртије</w:t>
+      </w:r>
+    </w:p>
+    <w:p>
+      <w:pPr>
+        <w:spacing w:line="240" w:lineRule="auto"/>
+        <w:ind w:firstLine="720"/>
+        <w:jc w:val="both"/>
+        <w:rPr>
+          <w:rFonts w:ascii="Times New Roman" w:hAnsi="Times New Roman" w:cs="Times New Roman"/>
+          <w:sz w:val="24"/>
+          <w:szCs w:val="24"/>
+          <w:lang w:val="sr-Cyrl-RS"/>
+        </w:rPr>
+      </w:pPr>
+    </w:p>
+    <w:p>
+      <w:pPr>
+        <w:spacing w:line="240" w:lineRule="auto"/>
+        <w:ind w:firstLine="720"/>
+        <w:jc w:val="both"/>
+        <w:rPr>
+          <w:rFonts w:ascii="Times New Roman" w:hAnsi="Times New Roman" w:cs="Times New Roman"/>
+          <w:sz w:val="24"/>
+          <w:szCs w:val="24"/>
+          <w:lang w:val="sr-Cyrl-RS"/>
+        </w:rPr>
+      </w:pPr>
+      <w:r>
+        <w:rPr>
+          <w:rFonts w:ascii="Times New Roman" w:hAnsi="Times New Roman" w:cs="Times New Roman"/>
+          <w:sz w:val="24"/>
+          <w:szCs w:val="24"/>
+          <w:lang w:val="sr-Cyrl-RS"/>
+        </w:rPr>
+        <w:lastRenderedPageBreak/>
+        <w:t xml:space="preserve">Корисник типа муштерија, независно од статуса пријављености на систем, може постити страницу „“ и на њој видети своју локацију. Муштерија је у могућности да промени почетну адресу и да унесе завршну адресу вожње. </w:t>
+      </w:r>
+      <w:r>
+        <w:rPr>
+          <w:rFonts w:ascii="Times New Roman" w:hAnsi="Times New Roman" w:cs="Times New Roman"/>
+          <w:sz w:val="24"/>
+          <w:szCs w:val="24"/>
+          <w:lang w:val="sr-Cyrl-RS"/>
+        </w:rPr>
+        <w:t>Ове акције може извршити клликом на дугме са иконицом оловчица, односно кликом на дугме „“.</w:t>
+      </w:r>
+    </w:p>
+    <w:p>
+      <w:pPr>
+        <w:pStyle w:val="Heading4"/>
+        <w:jc w:val="center"/>
+        <w:rPr>
+          <w:rFonts w:ascii="Times New Roman" w:hAnsi="Times New Roman" w:cs="Times New Roman"/>
+          <w:sz w:val="24"/>
+          <w:szCs w:val="24"/>
+          <w:lang w:val="sr-Cyrl-RS"/>
+        </w:rPr>
+      </w:pPr>
+      <w:r>
+        <w:rPr>
+          <w:rFonts w:ascii="Times New Roman" w:hAnsi="Times New Roman" w:cs="Times New Roman"/>
+          <w:sz w:val="24"/>
+          <w:szCs w:val="24"/>
+          <w:lang w:val="sr-Cyrl-RS"/>
+        </w:rPr>
+        <w:t xml:space="preserve">Слика – </w:t>
+      </w:r>
+      <w:r>
+        <w:rPr>
+          <w:rFonts w:ascii="Times New Roman" w:hAnsi="Times New Roman" w:cs="Times New Roman"/>
+          <w:sz w:val="24"/>
+          <w:szCs w:val="24"/>
+          <w:lang w:val="sr-Cyrl-RS"/>
+        </w:rPr>
+        <w:t>Страница за поручивање возилла</w:t>
+      </w:r>
+    </w:p>
+    <w:p>
+      <w:pPr>
+        <w:spacing w:line="240" w:lineRule="auto"/>
+        <w:ind w:firstLine="720"/>
+        <w:jc w:val="both"/>
+        <w:rPr>
+          <w:rFonts w:ascii="Times New Roman" w:hAnsi="Times New Roman" w:cs="Times New Roman"/>
+          <w:sz w:val="24"/>
+          <w:szCs w:val="24"/>
+          <w:lang w:val="sr-Cyrl-RS"/>
+        </w:rPr>
+      </w:pPr>
+      <w:r>
+        <w:rPr>
+          <w:rFonts w:ascii="Times New Roman" w:hAnsi="Times New Roman" w:cs="Times New Roman"/>
+          <w:sz w:val="24"/>
+          <w:szCs w:val="24"/>
+          <w:lang w:val="sr-Cyrl-RS"/>
+        </w:rPr>
+        <w:t xml:space="preserve">Након правилног уноса </w:t>
+      </w:r>
+      <w:r>
+        <w:rPr>
+          <w:rFonts w:ascii="Times New Roman" w:hAnsi="Times New Roman" w:cs="Times New Roman"/>
+          <w:sz w:val="24"/>
+          <w:szCs w:val="24"/>
+          <w:lang w:val="sr-Cyrl-RS"/>
+        </w:rPr>
+        <w:t xml:space="preserve">адреса у искачућем модалу, </w:t>
+      </w:r>
+      <w:r>
+        <w:rPr>
+          <w:rFonts w:ascii="Times New Roman" w:hAnsi="Times New Roman" w:cs="Times New Roman"/>
+          <w:sz w:val="24"/>
+          <w:szCs w:val="24"/>
+          <w:lang w:val="sr-Cyrl-RS"/>
+        </w:rPr>
+        <w:t xml:space="preserve">муштерија добија иллустрацију путовања на мапи. Корисник у овом случају може одустати од захтева </w:t>
+      </w:r>
+      <w:r>
+        <w:rPr>
+          <w:rFonts w:ascii="Times New Roman" w:hAnsi="Times New Roman" w:cs="Times New Roman"/>
+          <w:sz w:val="24"/>
+          <w:szCs w:val="24"/>
+          <w:lang w:val="sr-Cyrl-RS"/>
+        </w:rPr>
+        <w:t xml:space="preserve">кликом на дугме „“ </w:t>
+      </w:r>
+      <w:r>
+        <w:rPr>
+          <w:rFonts w:ascii="Times New Roman" w:hAnsi="Times New Roman" w:cs="Times New Roman"/>
+          <w:sz w:val="24"/>
+          <w:szCs w:val="24"/>
+          <w:lang w:val="sr-Cyrl-RS"/>
+        </w:rPr>
+        <w:t>или га проследити на даљу обраду</w:t>
+      </w:r>
+      <w:r>
+        <w:rPr>
+          <w:rFonts w:ascii="Times New Roman" w:hAnsi="Times New Roman" w:cs="Times New Roman"/>
+          <w:sz w:val="24"/>
+          <w:szCs w:val="24"/>
+          <w:lang w:val="sr-Cyrl-RS"/>
+        </w:rPr>
+        <w:t xml:space="preserve"> клликом на дугме „“</w:t>
+      </w:r>
+      <w:r>
+        <w:rPr>
+          <w:rFonts w:ascii="Times New Roman" w:hAnsi="Times New Roman" w:cs="Times New Roman"/>
+          <w:sz w:val="24"/>
+          <w:szCs w:val="24"/>
+          <w:lang w:val="sr-Cyrl-RS"/>
+        </w:rPr>
+        <w:t xml:space="preserve">. </w:t>
+      </w:r>
+    </w:p>
+    <w:p>
+      <w:pPr>
+        <w:pStyle w:val="Heading4"/>
+        <w:jc w:val="center"/>
+        <w:rPr>
+          <w:rFonts w:ascii="Times New Roman" w:hAnsi="Times New Roman" w:cs="Times New Roman"/>
+          <w:sz w:val="24"/>
+          <w:szCs w:val="24"/>
+          <w:lang w:val="sr-Cyrl-RS"/>
+        </w:rPr>
+      </w:pPr>
+      <w:r>
+        <w:rPr>
+          <w:rFonts w:ascii="Times New Roman" w:hAnsi="Times New Roman" w:cs="Times New Roman"/>
+          <w:sz w:val="24"/>
+          <w:szCs w:val="24"/>
+          <w:lang w:val="sr-Cyrl-RS"/>
+        </w:rPr>
+        <w:t xml:space="preserve">Слика – </w:t>
+      </w:r>
+      <w:r>
+        <w:rPr>
+          <w:rFonts w:ascii="Times New Roman" w:hAnsi="Times New Roman" w:cs="Times New Roman"/>
+          <w:sz w:val="24"/>
+          <w:szCs w:val="24"/>
+          <w:lang w:val="sr-Cyrl-RS"/>
+        </w:rPr>
+        <w:t>Приказ илустрације путовања на мапи</w:t>
+      </w:r>
+    </w:p>
+    <w:p>
+      <w:pPr>
+        <w:spacing w:line="240" w:lineRule="auto"/>
+        <w:ind w:firstLine="720"/>
+        <w:jc w:val="both"/>
+        <w:rPr>
+          <w:rFonts w:ascii="Times New Roman" w:hAnsi="Times New Roman" w:cs="Times New Roman"/>
+          <w:sz w:val="24"/>
+          <w:szCs w:val="24"/>
+          <w:lang w:val="sr-Cyrl-RS"/>
+        </w:rPr>
+      </w:pPr>
+      <w:r>
+        <w:rPr>
+          <w:rFonts w:ascii="Times New Roman" w:hAnsi="Times New Roman" w:cs="Times New Roman"/>
+          <w:sz w:val="24"/>
+          <w:szCs w:val="24"/>
+          <w:lang w:val="sr-Cyrl-RS"/>
+        </w:rPr>
+        <w:t>Пре самог прослеђивања</w:t>
+      </w:r>
+      <w:r>
+        <w:rPr>
+          <w:rFonts w:ascii="Times New Roman" w:hAnsi="Times New Roman" w:cs="Times New Roman"/>
+          <w:sz w:val="24"/>
+          <w:szCs w:val="24"/>
+          <w:lang w:val="sr-Cyrl-RS"/>
+        </w:rPr>
+        <w:t xml:space="preserve"> захтева, муштерија ће добити упит са детаљним информацијама о вожњи који је потребно да прихвати </w:t>
+      </w:r>
+      <w:r>
+        <w:rPr>
+          <w:rFonts w:ascii="Times New Roman" w:hAnsi="Times New Roman" w:cs="Times New Roman"/>
+          <w:sz w:val="24"/>
+          <w:szCs w:val="24"/>
+          <w:lang w:val="sr-Cyrl-RS"/>
+        </w:rPr>
+        <w:t xml:space="preserve">клликом да дугме „“, </w:t>
+      </w:r>
+      <w:r>
+        <w:rPr>
+          <w:rFonts w:ascii="Times New Roman" w:hAnsi="Times New Roman" w:cs="Times New Roman"/>
+          <w:sz w:val="24"/>
+          <w:szCs w:val="24"/>
+          <w:lang w:val="sr-Cyrl-RS"/>
+        </w:rPr>
+        <w:t>уколико се слаже са наведеним.</w:t>
+      </w:r>
+    </w:p>
+    <w:p>
+      <w:pPr>
+        <w:pStyle w:val="Heading4"/>
+        <w:jc w:val="center"/>
+        <w:rPr>
+          <w:rFonts w:ascii="Times New Roman" w:hAnsi="Times New Roman" w:cs="Times New Roman"/>
+          <w:sz w:val="24"/>
+          <w:szCs w:val="24"/>
+          <w:lang w:val="sr-Cyrl-RS"/>
+        </w:rPr>
+      </w:pPr>
+      <w:r>
+        <w:rPr>
+          <w:rFonts w:ascii="Times New Roman" w:hAnsi="Times New Roman" w:cs="Times New Roman"/>
+          <w:sz w:val="24"/>
+          <w:szCs w:val="24"/>
+          <w:lang w:val="sr-Cyrl-RS"/>
+        </w:rPr>
+        <w:t xml:space="preserve">Слика – </w:t>
+      </w:r>
+      <w:r>
+        <w:rPr>
+          <w:rFonts w:ascii="Times New Roman" w:hAnsi="Times New Roman" w:cs="Times New Roman"/>
+          <w:sz w:val="24"/>
+          <w:szCs w:val="24"/>
+          <w:lang w:val="sr-Cyrl-RS"/>
+        </w:rPr>
+        <w:t xml:space="preserve">Приказ потврдног модала </w:t>
+      </w:r>
+    </w:p>
+    <w:p>
+      <w:pPr>
+        <w:spacing w:line="240" w:lineRule="auto"/>
+        <w:ind w:firstLine="720"/>
+        <w:jc w:val="both"/>
+        <w:rPr>
+          <w:rFonts w:ascii="Times New Roman" w:hAnsi="Times New Roman" w:cs="Times New Roman"/>
+          <w:sz w:val="24"/>
+          <w:szCs w:val="24"/>
+          <w:lang w:val="sr-Cyrl-RS"/>
+        </w:rPr>
+      </w:pPr>
+      <w:r>
+        <w:rPr>
+          <w:rFonts w:ascii="Times New Roman" w:hAnsi="Times New Roman" w:cs="Times New Roman"/>
+          <w:sz w:val="24"/>
+          <w:szCs w:val="24"/>
+          <w:lang w:val="sr-Cyrl-RS"/>
+        </w:rPr>
+        <w:t>Уколико муштерија у неком тренутку, пре него што возач дође по њу, реши да одустане од вожње може то урадити кликом на дугме „“. Уколико нико до тада није прихватио вожњу, овај захтев ће само нестати из листе понуђених возачима. Уколико је неко од возача прихватио вожњу и кренуо ка муштерији, навигација ће се прекинути и добиће информацију о отказивању.</w:t>
+      </w:r>
+    </w:p>
+    <w:p>
+      <w:pPr>
+        <w:pStyle w:val="Heading4"/>
+        <w:jc w:val="center"/>
+        <w:rPr>
+          <w:rFonts w:ascii="Times New Roman" w:hAnsi="Times New Roman" w:cs="Times New Roman"/>
+          <w:sz w:val="24"/>
+          <w:szCs w:val="24"/>
+          <w:lang w:val="sr-Cyrl-RS"/>
+        </w:rPr>
+      </w:pPr>
+      <w:r>
+        <w:rPr>
+          <w:rFonts w:ascii="Times New Roman" w:hAnsi="Times New Roman" w:cs="Times New Roman"/>
+          <w:sz w:val="24"/>
+          <w:szCs w:val="24"/>
+          <w:lang w:val="sr-Cyrl-RS"/>
+        </w:rPr>
+        <w:t xml:space="preserve">Слика – </w:t>
+      </w:r>
+      <w:r>
+        <w:rPr>
+          <w:rFonts w:ascii="Times New Roman" w:hAnsi="Times New Roman" w:cs="Times New Roman"/>
+          <w:sz w:val="24"/>
+          <w:szCs w:val="24"/>
+          <w:lang w:val="sr-Cyrl-RS"/>
+        </w:rPr>
+        <w:t>Приказ могућности отказивања вожње</w:t>
+      </w:r>
+    </w:p>
+    <w:p>
+      <w:pPr>
+        <w:spacing w:line="240" w:lineRule="auto"/>
+        <w:ind w:firstLine="720"/>
+        <w:jc w:val="both"/>
+        <w:rPr>
+          <w:rFonts w:ascii="Times New Roman" w:hAnsi="Times New Roman" w:cs="Times New Roman"/>
+          <w:sz w:val="24"/>
+          <w:szCs w:val="24"/>
+          <w:lang w:val="sr-Cyrl-RS"/>
+        </w:rPr>
+      </w:pPr>
+      <w:r>
+        <w:rPr>
+          <w:rFonts w:ascii="Times New Roman" w:hAnsi="Times New Roman" w:cs="Times New Roman"/>
+          <w:sz w:val="24"/>
+          <w:szCs w:val="24"/>
+          <w:lang w:val="sr-Cyrl-RS"/>
+        </w:rPr>
+        <w:t>Корисник типа возач, након пријављивања у систем, постаје доступан за захтеване вожње. Кориснику се приказује страница са списком захтеваних вожњи и мапом. Возач може проучити сваку од захтеваних вожњи илустрацијом поручених вожњи на мапи</w:t>
+      </w:r>
+      <w:r>
+        <w:rPr>
+          <w:rFonts w:ascii="Times New Roman" w:hAnsi="Times New Roman" w:cs="Times New Roman"/>
+          <w:sz w:val="24"/>
+          <w:szCs w:val="24"/>
+          <w:lang w:val="sr-Cyrl-RS"/>
+        </w:rPr>
+        <w:t>, кликом на дугме са иконицом око</w:t>
+      </w:r>
+      <w:r>
+        <w:rPr>
+          <w:rFonts w:ascii="Times New Roman" w:hAnsi="Times New Roman" w:cs="Times New Roman"/>
+          <w:sz w:val="24"/>
+          <w:szCs w:val="24"/>
+          <w:lang w:val="sr-Cyrl-RS"/>
+        </w:rPr>
+        <w:t>. Такође, прилликом илустрације на мапи, возач добија и текстуално обавештење о дужини трајања вожње. Обзиром да у систему постоји више возача, ствара се тркачка ситуација у којој захтевану вожњу преиузима возач који је најбрже прихвати</w:t>
+      </w:r>
+      <w:r>
+        <w:rPr>
+          <w:rFonts w:ascii="Times New Roman" w:hAnsi="Times New Roman" w:cs="Times New Roman"/>
+          <w:sz w:val="24"/>
+          <w:szCs w:val="24"/>
+          <w:lang w:val="sr-Cyrl-RS"/>
+        </w:rPr>
+        <w:t xml:space="preserve"> кликом на дугме „“</w:t>
+      </w:r>
+      <w:r>
+        <w:rPr>
+          <w:rFonts w:ascii="Times New Roman" w:hAnsi="Times New Roman" w:cs="Times New Roman"/>
+          <w:sz w:val="24"/>
+          <w:szCs w:val="24"/>
+          <w:lang w:val="sr-Cyrl-RS"/>
+        </w:rPr>
+        <w:t>. Остали корисници возачо остају без исте у понуди захтеваних вожњи.</w:t>
+      </w:r>
+    </w:p>
+    <w:p>
+      <w:pPr>
+        <w:pStyle w:val="Heading4"/>
+        <w:jc w:val="center"/>
+        <w:rPr>
+          <w:rFonts w:ascii="Times New Roman" w:hAnsi="Times New Roman" w:cs="Times New Roman"/>
+          <w:sz w:val="24"/>
+          <w:szCs w:val="24"/>
+          <w:lang w:val="sr-Cyrl-RS"/>
+        </w:rPr>
+      </w:pPr>
+      <w:r>
+        <w:rPr>
+          <w:rFonts w:ascii="Times New Roman" w:hAnsi="Times New Roman" w:cs="Times New Roman"/>
+          <w:sz w:val="24"/>
+          <w:szCs w:val="24"/>
+          <w:lang w:val="sr-Cyrl-RS"/>
+        </w:rPr>
+        <w:t xml:space="preserve">Слика – </w:t>
+      </w:r>
+      <w:r>
+        <w:rPr>
+          <w:rFonts w:ascii="Times New Roman" w:hAnsi="Times New Roman" w:cs="Times New Roman"/>
+          <w:sz w:val="24"/>
+          <w:szCs w:val="24"/>
+          <w:lang w:val="sr-Cyrl-RS"/>
+        </w:rPr>
+        <w:t>Страница за прихватање вожњи</w:t>
+      </w:r>
+    </w:p>
+    <w:p>
+      <w:pPr>
+        <w:spacing w:line="240" w:lineRule="auto"/>
+        <w:ind w:firstLine="720"/>
+        <w:jc w:val="both"/>
+        <w:rPr>
+          <w:rFonts w:ascii="Times New Roman" w:hAnsi="Times New Roman" w:cs="Times New Roman"/>
+          <w:sz w:val="24"/>
+          <w:szCs w:val="24"/>
+          <w:lang w:val="sr-Cyrl-RS"/>
+        </w:rPr>
+      </w:pPr>
+      <w:r>
+        <w:rPr>
+          <w:rFonts w:ascii="Times New Roman" w:hAnsi="Times New Roman" w:cs="Times New Roman"/>
+          <w:sz w:val="24"/>
+          <w:szCs w:val="24"/>
+          <w:lang w:val="sr-Cyrl-RS"/>
+        </w:rPr>
+        <w:t>Након прихватања вожње, возач губи приказ захтеваних вожњи који ће му се вратити по завршетку актуелне вожње. Кретање возача</w:t>
+      </w:r>
+      <w:r>
+        <w:rPr>
+          <w:rFonts w:ascii="Times New Roman" w:hAnsi="Times New Roman" w:cs="Times New Roman"/>
+          <w:sz w:val="24"/>
+          <w:szCs w:val="24"/>
+          <w:lang w:val="sr-Cyrl-RS"/>
+        </w:rPr>
+        <w:t>, односно његова локација, сигнализира се муштерији, док се са друге стране очекује да ће муштерија бити на месту које је пријавњено као почетна адреса.</w:t>
+      </w:r>
+    </w:p>
+    <w:p>
+      <w:pPr>
+        <w:pStyle w:val="Heading4"/>
+        <w:jc w:val="center"/>
+        <w:rPr>
+          <w:rFonts w:ascii="Times New Roman" w:hAnsi="Times New Roman" w:cs="Times New Roman"/>
+          <w:sz w:val="24"/>
+          <w:szCs w:val="24"/>
+          <w:lang w:val="sr-Cyrl-RS"/>
+        </w:rPr>
+      </w:pPr>
+      <w:r>
+        <w:rPr>
+          <w:rFonts w:ascii="Times New Roman" w:hAnsi="Times New Roman" w:cs="Times New Roman"/>
+          <w:sz w:val="24"/>
+          <w:szCs w:val="24"/>
+          <w:lang w:val="sr-Cyrl-RS"/>
+        </w:rPr>
+        <w:t xml:space="preserve">Слика – </w:t>
+      </w:r>
+      <w:r>
+        <w:rPr>
+          <w:rFonts w:ascii="Times New Roman" w:hAnsi="Times New Roman" w:cs="Times New Roman"/>
+          <w:sz w:val="24"/>
+          <w:szCs w:val="24"/>
+          <w:lang w:val="sr-Cyrl-RS"/>
+        </w:rPr>
+        <w:t>Приказ прегледа возача када крене по муштерију</w:t>
+      </w:r>
+    </w:p>
+    <w:p>
+      <w:pPr>
+        <w:spacing w:line="240" w:lineRule="auto"/>
+        <w:ind w:firstLine="720"/>
+        <w:jc w:val="both"/>
+        <w:rPr>
+          <w:rFonts w:ascii="Times New Roman" w:hAnsi="Times New Roman" w:cs="Times New Roman"/>
+          <w:sz w:val="24"/>
+          <w:szCs w:val="24"/>
+          <w:lang w:val="sr-Cyrl-RS"/>
+        </w:rPr>
+      </w:pPr>
+      <w:r>
+        <w:rPr>
+          <w:rFonts w:ascii="Times New Roman" w:hAnsi="Times New Roman" w:cs="Times New Roman"/>
+          <w:sz w:val="24"/>
+          <w:szCs w:val="24"/>
+          <w:lang w:val="sr-Cyrl-RS"/>
+        </w:rPr>
+        <w:t>Корисник возач приликом покупљања муштерије не може започети вожњу без одредишне адресе. Он може променити или унети завршну адресу вожње кликом на дугме „“ када се отвара модал за унос адресе. Након обележавања почетка вожње корисник муштерија губи право на отказивање исте, односно сакрива јој се дугме „“.</w:t>
+      </w:r>
+    </w:p>
+    <w:p>
+      <w:pPr>
+        <w:pStyle w:val="Heading4"/>
+        <w:jc w:val="center"/>
+        <w:rPr>
+          <w:rFonts w:ascii="Times New Roman" w:hAnsi="Times New Roman" w:cs="Times New Roman"/>
+          <w:sz w:val="24"/>
+          <w:szCs w:val="24"/>
+          <w:lang w:val="sr-Cyrl-RS"/>
+        </w:rPr>
+      </w:pPr>
+      <w:r>
+        <w:rPr>
+          <w:rFonts w:ascii="Times New Roman" w:hAnsi="Times New Roman" w:cs="Times New Roman"/>
+          <w:sz w:val="24"/>
+          <w:szCs w:val="24"/>
+          <w:lang w:val="sr-Cyrl-RS"/>
+        </w:rPr>
+        <w:t xml:space="preserve">Слика – </w:t>
+      </w:r>
+      <w:r>
+        <w:rPr>
+          <w:rFonts w:ascii="Times New Roman" w:hAnsi="Times New Roman" w:cs="Times New Roman"/>
+          <w:sz w:val="24"/>
+          <w:szCs w:val="24"/>
+          <w:lang w:val="sr-Cyrl-RS"/>
+        </w:rPr>
+        <w:t xml:space="preserve">Приказ корекције завршне адресе вожње </w:t>
+      </w:r>
+      <w:r>
+        <w:rPr>
+          <w:rFonts w:ascii="Times New Roman" w:hAnsi="Times New Roman" w:cs="Times New Roman"/>
+          <w:sz w:val="24"/>
+          <w:szCs w:val="24"/>
+          <w:lang w:val="sr-Cyrl-RS"/>
+        </w:rPr>
+        <w:t xml:space="preserve">Слика – </w:t>
+      </w:r>
+      <w:r>
+        <w:rPr>
+          <w:rFonts w:ascii="Times New Roman" w:hAnsi="Times New Roman" w:cs="Times New Roman"/>
+          <w:sz w:val="24"/>
+          <w:szCs w:val="24"/>
+          <w:lang w:val="sr-Cyrl-RS"/>
+        </w:rPr>
+        <w:t xml:space="preserve">Приказ </w:t>
+      </w:r>
+      <w:r>
+        <w:rPr>
+          <w:rFonts w:ascii="Times New Roman" w:hAnsi="Times New Roman" w:cs="Times New Roman"/>
+          <w:sz w:val="24"/>
+          <w:szCs w:val="24"/>
+          <w:lang w:val="sr-Cyrl-RS"/>
+        </w:rPr>
+        <w:t>прегледа муштерије када је вожња започета</w:t>
+      </w:r>
+    </w:p>
+    <w:p>
+      <w:pPr>
+        <w:spacing w:line="240" w:lineRule="auto"/>
+        <w:ind w:firstLine="720"/>
+        <w:jc w:val="both"/>
+        <w:rPr>
+          <w:rFonts w:ascii="Times New Roman" w:hAnsi="Times New Roman" w:cs="Times New Roman"/>
+          <w:sz w:val="24"/>
+          <w:szCs w:val="24"/>
+          <w:lang w:val="sr-Cyrl-RS"/>
+        </w:rPr>
+      </w:pPr>
+      <w:r>
+        <w:rPr>
+          <w:rFonts w:ascii="Times New Roman" w:hAnsi="Times New Roman" w:cs="Times New Roman"/>
+          <w:sz w:val="24"/>
+          <w:szCs w:val="24"/>
+          <w:lang w:val="sr-Cyrl-RS"/>
+        </w:rPr>
+        <w:t>Корисник возач завршава вожњу по доласку на завршну адресу или раније уколико је то договорено са муштеријом кликом на дугме „“ и тада оба корисника добијају информацију о статусу вожње у искачућем прозорчићу док се њихови екрани освежавају на иницијални приказ пре покретања ових акција.</w:t>
+      </w:r>
+    </w:p>
+    <w:p>
+      <w:pPr>
+        <w:pStyle w:val="Heading4"/>
+        <w:jc w:val="center"/>
+        <w:rPr>
+          <w:rFonts w:ascii="Times New Roman" w:hAnsi="Times New Roman" w:cs="Times New Roman"/>
+          <w:sz w:val="24"/>
+          <w:szCs w:val="24"/>
+          <w:lang w:val="sr-Cyrl-RS"/>
+        </w:rPr>
+      </w:pPr>
+      <w:r>
+        <w:rPr>
+          <w:rFonts w:ascii="Times New Roman" w:hAnsi="Times New Roman" w:cs="Times New Roman"/>
+          <w:sz w:val="24"/>
+          <w:szCs w:val="24"/>
+          <w:lang w:val="sr-Cyrl-RS"/>
+        </w:rPr>
+        <w:lastRenderedPageBreak/>
+        <w:t xml:space="preserve">Слика – </w:t>
+      </w:r>
+      <w:r>
+        <w:rPr>
+          <w:rFonts w:ascii="Times New Roman" w:hAnsi="Times New Roman" w:cs="Times New Roman"/>
+          <w:sz w:val="24"/>
+          <w:szCs w:val="24"/>
+          <w:lang w:val="sr-Cyrl-RS"/>
+        </w:rPr>
+        <w:t>Финални приказ завршетка вожње</w:t>
+      </w:r>
+    </w:p>
+    <w:p>
+      <w:pPr>
+        <w:spacing w:line="240" w:lineRule="auto"/>
+        <w:ind w:firstLine="720"/>
+        <w:jc w:val="both"/>
+        <w:rPr>
           <w:sz w:val="32"/>
           <w:szCs w:val="32"/>
           <w:lang w:val="sr-Cyrl-RS"/>
@@ -6775,7 +8801,6 @@
       </w:pPr>
       <w:r>
         <w:rPr>
-          <w:rFonts w:ascii="Times New Roman" w:hAnsi="Times New Roman" w:cs="Times New Roman"/>
           <w:lang w:val="sr-Cyrl-RS"/>
         </w:rPr>
         <w:br w:type="page"/>
@@ -6795,7 +8820,7 @@
           <w:lang w:val="sr-Cyrl-RS"/>
         </w:rPr>
       </w:pPr>
-      <w:bookmarkStart w:id="19" w:name="_Toc179769146"/>
+      <w:bookmarkStart w:id="19" w:name="_Toc179778513"/>
       <w:r>
         <w:rPr>
           <w:rFonts w:ascii="Times New Roman" w:hAnsi="Times New Roman" w:cs="Times New Roman"/>
@@ -6808,6 +8833,253 @@
     </w:p>
     <w:p>
       <w:pPr>
+        <w:spacing w:line="240" w:lineRule="auto"/>
+        <w:ind w:firstLine="720"/>
+        <w:jc w:val="both"/>
+        <w:rPr>
+          <w:rFonts w:ascii="Times New Roman" w:hAnsi="Times New Roman" w:cs="Times New Roman"/>
+          <w:lang w:val="sr-Cyrl-RS"/>
+        </w:rPr>
+      </w:pPr>
+    </w:p>
+    <w:p>
+      <w:pPr>
+        <w:spacing w:line="240" w:lineRule="auto"/>
+        <w:ind w:firstLine="720"/>
+        <w:jc w:val="both"/>
+        <w:rPr>
+          <w:rFonts w:ascii="Times New Roman" w:hAnsi="Times New Roman" w:cs="Times New Roman"/>
+          <w:sz w:val="24"/>
+          <w:szCs w:val="24"/>
+          <w:lang w:val="sr-Cyrl-RS"/>
+        </w:rPr>
+      </w:pPr>
+      <w:r>
+        <w:rPr>
+          <w:rFonts w:ascii="Times New Roman" w:hAnsi="Times New Roman" w:cs="Times New Roman"/>
+          <w:sz w:val="24"/>
+          <w:szCs w:val="24"/>
+          <w:lang w:val="sr-Cyrl-RS"/>
+        </w:rPr>
+        <w:t>Истраживањем технологија за креирање веб апликаца и чување њихових податак долазимо до сазнања о ширини и способности ових техноллогија. Сама имплементација истих била је изазовна, али је на крају довела до креирања система који се може широко примењивати.</w:t>
+      </w:r>
+    </w:p>
+    <w:p>
+      <w:pPr>
+        <w:spacing w:line="240" w:lineRule="auto"/>
+        <w:ind w:firstLine="720"/>
+        <w:jc w:val="both"/>
+        <w:rPr>
+          <w:rFonts w:ascii="Times New Roman" w:hAnsi="Times New Roman" w:cs="Times New Roman"/>
+          <w:sz w:val="24"/>
+          <w:szCs w:val="24"/>
+          <w:lang w:val="sr-Cyrl-RS"/>
+        </w:rPr>
+      </w:pPr>
+      <w:r>
+        <w:rPr>
+          <w:rFonts w:ascii="Times New Roman" w:hAnsi="Times New Roman" w:cs="Times New Roman"/>
+          <w:sz w:val="24"/>
+          <w:szCs w:val="24"/>
+          <w:lang w:val="sr-Cyrl-RS"/>
+        </w:rPr>
+        <w:t xml:space="preserve">Релациони модел базе податак је омогућио стварање </w:t>
+      </w:r>
+      <w:r>
+        <w:rPr>
+          <w:rFonts w:ascii="Times New Roman" w:hAnsi="Times New Roman" w:cs="Times New Roman"/>
+          <w:sz w:val="24"/>
+          <w:szCs w:val="24"/>
+          <w:lang w:val="sr-Cyrl-RS"/>
+        </w:rPr>
+        <w:t xml:space="preserve">комплексне структуре података на којој се даљим обрадама у </w:t>
+      </w:r>
+      <w:r>
+        <w:rPr>
+          <w:rFonts w:ascii="Times New Roman" w:hAnsi="Times New Roman" w:cs="Times New Roman"/>
+          <w:sz w:val="24"/>
+          <w:szCs w:val="24"/>
+        </w:rPr>
+        <w:t>Laravel</w:t>
+      </w:r>
+      <w:r>
+        <w:rPr>
+          <w:rFonts w:ascii="Times New Roman" w:hAnsi="Times New Roman" w:cs="Times New Roman"/>
+          <w:sz w:val="24"/>
+          <w:szCs w:val="24"/>
+          <w:lang w:val="sr-Cyrl-RS"/>
+        </w:rPr>
+        <w:t xml:space="preserve">-у доалзи до функционалних решења. Употреба ове комбинације технологија омогућила је одличну основу за израду овог система. Једноставност мапирања, прибављања и мутирања података у </w:t>
+      </w:r>
+      <w:r>
+        <w:rPr>
+          <w:rFonts w:ascii="Times New Roman" w:hAnsi="Times New Roman" w:cs="Times New Roman"/>
+          <w:sz w:val="24"/>
+          <w:szCs w:val="24"/>
+        </w:rPr>
+        <w:t>Laravel</w:t>
+      </w:r>
+      <w:r>
+        <w:rPr>
+          <w:rFonts w:ascii="Times New Roman" w:hAnsi="Times New Roman" w:cs="Times New Roman"/>
+          <w:sz w:val="24"/>
+          <w:szCs w:val="24"/>
+          <w:lang w:val="sr-Cyrl-RS"/>
+        </w:rPr>
+        <w:t>-у омогућује лак даљи развој и унапређење функционалности ове веб апликације.</w:t>
+      </w:r>
+    </w:p>
+    <w:p>
+      <w:pPr>
+        <w:spacing w:line="240" w:lineRule="auto"/>
+        <w:ind w:firstLine="720"/>
+        <w:jc w:val="both"/>
+        <w:rPr>
+          <w:rFonts w:ascii="Times New Roman" w:hAnsi="Times New Roman" w:cs="Times New Roman"/>
+          <w:sz w:val="24"/>
+          <w:szCs w:val="24"/>
+          <w:lang w:val="sr-Cyrl-RS"/>
+        </w:rPr>
+      </w:pPr>
+      <w:r>
+        <w:rPr>
+          <w:rFonts w:ascii="Times New Roman" w:hAnsi="Times New Roman" w:cs="Times New Roman"/>
+          <w:sz w:val="24"/>
+          <w:szCs w:val="24"/>
+          <w:lang w:val="sr-Cyrl-RS"/>
+        </w:rPr>
+        <w:t xml:space="preserve">Коришћењем </w:t>
+      </w:r>
+      <w:r>
+        <w:rPr>
+          <w:rFonts w:ascii="Times New Roman" w:hAnsi="Times New Roman" w:cs="Times New Roman"/>
+          <w:sz w:val="24"/>
+          <w:szCs w:val="24"/>
+        </w:rPr>
+        <w:t>Angular</w:t>
+      </w:r>
+      <w:r>
+        <w:rPr>
+          <w:rFonts w:ascii="Times New Roman" w:hAnsi="Times New Roman" w:cs="Times New Roman"/>
+          <w:sz w:val="24"/>
+          <w:szCs w:val="24"/>
+          <w:lang w:val="sr-Cyrl-RS"/>
+        </w:rPr>
+        <w:t>-а долази се до употребе респонзивног дизајна. Па тако, истовременим развојем једне добијамо веб апликацију која се може користити на више различитих уређаја, притом пружајући исти кориснички интерфејс. Овакав приступ доста убрзава пут од идеје до функционалног решења.</w:t>
+      </w:r>
+    </w:p>
+    <w:p>
+      <w:pPr>
+        <w:spacing w:line="240" w:lineRule="auto"/>
+        <w:ind w:firstLine="720"/>
+        <w:jc w:val="both"/>
+        <w:rPr>
+          <w:rFonts w:ascii="Times New Roman" w:hAnsi="Times New Roman" w:cs="Times New Roman"/>
+          <w:sz w:val="24"/>
+          <w:szCs w:val="24"/>
+          <w:lang w:val="sr-Cyrl-RS"/>
+        </w:rPr>
+      </w:pPr>
+      <w:r>
+        <w:rPr>
+          <w:rFonts w:ascii="Times New Roman" w:hAnsi="Times New Roman" w:cs="Times New Roman"/>
+          <w:sz w:val="24"/>
+          <w:szCs w:val="24"/>
+          <w:lang w:val="sr-Cyrl-RS"/>
+        </w:rPr>
+        <w:t>Са жељом развоја система на веће нивое, могуће је ову</w:t>
+      </w:r>
+      <w:r>
+        <w:rPr>
+          <w:rFonts w:ascii="Times New Roman" w:hAnsi="Times New Roman" w:cs="Times New Roman"/>
+          <w:sz w:val="24"/>
+          <w:szCs w:val="24"/>
+          <w:lang w:val="sr-Cyrl-RS"/>
+        </w:rPr>
+        <w:t xml:space="preserve"> веб</w:t>
+      </w:r>
+      <w:r>
+        <w:rPr>
+          <w:rFonts w:ascii="Times New Roman" w:hAnsi="Times New Roman" w:cs="Times New Roman"/>
+          <w:sz w:val="24"/>
+          <w:szCs w:val="24"/>
+          <w:lang w:val="sr-Cyrl-RS"/>
+        </w:rPr>
+        <w:t xml:space="preserve"> апликацију додатно проширити додавањем нових функционалности попут имплементације система процене цене вожње и додавањем онлајн плаћања, додавањем међустаница у вожњи</w:t>
+      </w:r>
+      <w:r>
+        <w:rPr>
+          <w:rFonts w:ascii="Times New Roman" w:hAnsi="Times New Roman" w:cs="Times New Roman"/>
+          <w:sz w:val="24"/>
+          <w:szCs w:val="24"/>
+          <w:lang w:val="sr-Cyrl-RS"/>
+        </w:rPr>
+        <w:t xml:space="preserve"> и </w:t>
+      </w:r>
+      <w:r>
+        <w:rPr>
+          <w:rFonts w:ascii="Times New Roman" w:hAnsi="Times New Roman" w:cs="Times New Roman"/>
+          <w:sz w:val="24"/>
+          <w:szCs w:val="24"/>
+          <w:lang w:val="sr-Cyrl-RS"/>
+        </w:rPr>
+        <w:t>праћења броја активних возача</w:t>
+      </w:r>
+      <w:r>
+        <w:rPr>
+          <w:rFonts w:ascii="Times New Roman" w:hAnsi="Times New Roman" w:cs="Times New Roman"/>
+          <w:sz w:val="24"/>
+          <w:szCs w:val="24"/>
+          <w:lang w:val="sr-Cyrl-RS"/>
+        </w:rPr>
+        <w:t>.</w:t>
+      </w:r>
+      <w:r>
+        <w:rPr>
+          <w:rFonts w:ascii="Times New Roman" w:hAnsi="Times New Roman" w:cs="Times New Roman"/>
+          <w:sz w:val="24"/>
+          <w:szCs w:val="24"/>
+          <w:lang w:val="sr-Cyrl-RS"/>
+        </w:rPr>
+        <w:t xml:space="preserve"> Овакав систем, верујем да би у многоме додатно унапредио јавни превоз.</w:t>
+      </w:r>
+    </w:p>
+    <w:p>
+      <w:pPr>
+        <w:spacing w:line="240" w:lineRule="auto"/>
+        <w:ind w:firstLine="720"/>
+        <w:jc w:val="both"/>
+        <w:rPr>
+          <w:rFonts w:ascii="Times New Roman" w:hAnsi="Times New Roman" w:cs="Times New Roman"/>
+          <w:sz w:val="24"/>
+          <w:szCs w:val="24"/>
+          <w:lang w:val="sr-Cyrl-RS"/>
+        </w:rPr>
+      </w:pPr>
+      <w:r>
+        <w:rPr>
+          <w:rFonts w:ascii="Times New Roman" w:hAnsi="Times New Roman" w:cs="Times New Roman"/>
+          <w:sz w:val="24"/>
+          <w:szCs w:val="24"/>
+          <w:lang w:val="sr-Cyrl-RS"/>
+        </w:rPr>
+        <w:t xml:space="preserve">Описана апликација, пренела је у реалност идеју о аутоматизацији управљања такси службом без потребе постојања диспечерског центра. Омогућила је једноставну употребу комплексним системом кроз пар клика у веб претраживачу. </w:t>
+      </w:r>
+      <w:r>
+        <w:rPr>
+          <w:rFonts w:ascii="Times New Roman" w:hAnsi="Times New Roman" w:cs="Times New Roman"/>
+          <w:sz w:val="24"/>
+          <w:szCs w:val="24"/>
+          <w:lang w:val="sr-Cyrl-RS"/>
+        </w:rPr>
+        <w:t>Решила  је проблем навигације у великим гужвама и дала сигурност муштеријама праћењем кретања возила.</w:t>
+      </w:r>
+    </w:p>
+    <w:p>
+      <w:pPr>
+        <w:spacing w:line="240" w:lineRule="auto"/>
+        <w:ind w:firstLine="720"/>
+        <w:jc w:val="both"/>
         <w:rPr>
           <w:rFonts w:ascii="Times New Roman" w:eastAsiaTheme="majorEastAsia" w:hAnsi="Times New Roman" w:cs="Times New Roman"/>
           <w:color w:val="2F5496" w:themeColor="accent1" w:themeShade="BF"/>
@@ -6835,10 +9107,9 @@
         <w:jc w:val="both"/>
         <w:rPr>
           <w:rFonts w:ascii="Times New Roman" w:hAnsi="Times New Roman" w:cs="Times New Roman"/>
-          <w:lang w:val="sr-Cyrl-RS"/>
-        </w:rPr>
-      </w:pPr>
-      <w:bookmarkStart w:id="20" w:name="_Toc179769147"/>
+        </w:rPr>
+      </w:pPr>
+      <w:bookmarkStart w:id="20" w:name="_Toc179778514"/>
       <w:r>
         <w:rPr>
           <w:rFonts w:ascii="Times New Roman" w:hAnsi="Times New Roman" w:cs="Times New Roman"/>
@@ -6848,6 +9119,207 @@
         <w:t>ЛИТЕРАТУРА</w:t>
       </w:r>
       <w:bookmarkEnd w:id="20"/>
+    </w:p>
+    <w:p>
+      <w:pPr>
+        <w:rPr>
+          <w:rFonts w:ascii="Times New Roman" w:hAnsi="Times New Roman" w:cs="Times New Roman"/>
+          <w:sz w:val="24"/>
+          <w:szCs w:val="24"/>
+        </w:rPr>
+      </w:pPr>
+      <w:r>
+        <w:rPr>
+          <w:rFonts w:ascii="Times New Roman" w:hAnsi="Times New Roman" w:cs="Times New Roman"/>
+          <w:sz w:val="24"/>
+          <w:szCs w:val="24"/>
+        </w:rPr>
+        <w:tab/>
+      </w:r>
+    </w:p>
+    <w:sdt>
+      <w:sdtPr>
+        <w:rPr>
+          <w:rFonts w:ascii="Times New Roman" w:hAnsi="Times New Roman" w:cs="Times New Roman"/>
+        </w:rPr>
+        <w:id w:val="-980459550"/>
+        <w:docPartObj>
+          <w:docPartGallery w:val="Bibliographies"/>
+          <w:docPartUnique/>
+        </w:docPartObj>
+      </w:sdtPr>
+      <w:sdtEndPr>
+        <w:rPr>
+          <w:rFonts w:eastAsiaTheme="minorHAnsi"/>
+          <w:color w:val="auto"/>
+          <w:sz w:val="22"/>
+          <w:szCs w:val="22"/>
+        </w:rPr>
+      </w:sdtEndPr>
+      <w:sdtContent>
+        <w:sdt>
+          <w:sdtPr>
+            <w:rPr>
+              <w:rFonts w:ascii="Times New Roman" w:hAnsi="Times New Roman" w:cs="Times New Roman"/>
+            </w:rPr>
+            <w:id w:val="-573587230"/>
+            <w:bibliography/>
+          </w:sdtPr>
+          <w:sdtEndPr>
+            <w:rPr>
+              <w:rFonts w:eastAsiaTheme="minorHAnsi"/>
+              <w:color w:val="auto"/>
+              <w:sz w:val="22"/>
+              <w:szCs w:val="22"/>
+            </w:rPr>
+          </w:sdtEndPr>
+          <w:sdtContent>
+            <w:p>
+              <w:pPr>
+                <w:pStyle w:val="Heading1"/>
+                <w:rPr>
+                  <w:rFonts w:ascii="Times New Roman" w:hAnsi="Times New Roman" w:cs="Times New Roman"/>
+                  <w:noProof/>
+                </w:rPr>
+              </w:pPr>
+              <w:r>
+                <w:rPr>
+                  <w:rFonts w:ascii="Times New Roman" w:hAnsi="Times New Roman" w:cs="Times New Roman"/>
+                  <w:noProof/>
+                </w:rPr>
+                <w:fldChar w:fldCharType="begin"/>
+              </w:r>
+              <w:r>
+                <w:rPr>
+                  <w:rFonts w:ascii="Times New Roman" w:hAnsi="Times New Roman" w:cs="Times New Roman"/>
+                  <w:noProof/>
+                </w:rPr>
+                <w:instrText xml:space="preserve"> BIBLIOGRAPHY \l 1033 \f 10266 </w:instrText>
+              </w:r>
+              <w:r>
+                <w:rPr>
+                  <w:rFonts w:ascii="Times New Roman" w:hAnsi="Times New Roman" w:cs="Times New Roman"/>
+                  <w:noProof/>
+                </w:rPr>
+                <w:fldChar w:fldCharType="separate"/>
+              </w:r>
+            </w:p>
+            <w:tbl>
+              <w:tblPr>
+                <w:tblW w:w="5000" w:type="pct"/>
+                <w:tblCellSpacing w:w="15" w:type="dxa"/>
+                <w:tblCellMar>
+                  <w:top w:w="15" w:type="dxa"/>
+                  <w:left w:w="15" w:type="dxa"/>
+                  <w:bottom w:w="15" w:type="dxa"/>
+                  <w:right w:w="15" w:type="dxa"/>
+                </w:tblCellMar>
+                <w:tblLook w:val="04A0" w:firstRow="1" w:lastRow="0" w:firstColumn="1" w:lastColumn="0" w:noHBand="0" w:noVBand="1"/>
+              </w:tblPr>
+              <w:tblGrid>
+                <w:gridCol w:w="355"/>
+                <w:gridCol w:w="9005"/>
+              </w:tblGrid>
+              <w:tr>
+                <w:trPr>
+                  <w:divId w:val="148791718"/>
+                  <w:tblCellSpacing w:w="15" w:type="dxa"/>
+                </w:trPr>
+                <w:tc>
+                  <w:tcPr>
+                    <w:tcW w:w="50" w:type="pct"/>
+                    <w:hideMark/>
+                  </w:tcPr>
+                  <w:p>
+                    <w:pPr>
+                      <w:pStyle w:val="Bibliography"/>
+                      <w:rPr>
+                        <w:rFonts w:ascii="Times New Roman" w:hAnsi="Times New Roman" w:cs="Times New Roman"/>
+                        <w:noProof/>
+                        <w:kern w:val="0"/>
+                        <w:sz w:val="24"/>
+                        <w:szCs w:val="24"/>
+                        <w:lang w:val="sr-Cyrl-RS"/>
+                        <w14:ligatures w14:val="none"/>
+                      </w:rPr>
+                    </w:pPr>
+                    <w:r>
+                      <w:rPr>
+                        <w:rFonts w:ascii="Times New Roman" w:hAnsi="Times New Roman" w:cs="Times New Roman"/>
+                        <w:noProof/>
+                        <w:sz w:val="24"/>
+                        <w:szCs w:val="24"/>
+                        <w:lang w:val="sr-Cyrl-RS"/>
+                      </w:rPr>
+                      <w:t xml:space="preserve">[1] </w:t>
+                    </w:r>
+                  </w:p>
+                </w:tc>
+                <w:tc>
+                  <w:tcPr>
+                    <w:tcW w:w="0" w:type="auto"/>
+                    <w:hideMark/>
+                  </w:tcPr>
+                  <w:p>
+                    <w:pPr>
+                      <w:pStyle w:val="Bibliography"/>
+                      <w:rPr>
+                        <w:rFonts w:ascii="Times New Roman" w:hAnsi="Times New Roman" w:cs="Times New Roman"/>
+                        <w:noProof/>
+                        <w:sz w:val="24"/>
+                        <w:szCs w:val="24"/>
+                        <w:lang w:val="sr-Cyrl-RS"/>
+                      </w:rPr>
+                    </w:pPr>
+                    <w:r>
+                      <w:rPr>
+                        <w:rFonts w:ascii="Times New Roman" w:hAnsi="Times New Roman" w:cs="Times New Roman"/>
+                        <w:noProof/>
+                        <w:sz w:val="24"/>
+                        <w:szCs w:val="24"/>
+                        <w:lang w:val="sr-Cyrl-RS"/>
+                      </w:rPr>
+                      <w:t>„JetBrains,“ [На мрежи]. Available: https://www.jetbrains.com/webstorm/. [Последњи приступ 12 Октобар 2024].</w:t>
+                    </w:r>
+                  </w:p>
+                </w:tc>
+              </w:tr>
+            </w:tbl>
+            <w:p>
+              <w:pPr>
+                <w:divId w:val="148791718"/>
+                <w:rPr>
+                  <w:rFonts w:ascii="Times New Roman" w:eastAsia="Times New Roman" w:hAnsi="Times New Roman" w:cs="Times New Roman"/>
+                  <w:noProof/>
+                </w:rPr>
+              </w:pPr>
+            </w:p>
+            <w:p>
+              <w:pPr>
+                <w:rPr>
+                  <w:rFonts w:ascii="Times New Roman" w:hAnsi="Times New Roman" w:cs="Times New Roman"/>
+                </w:rPr>
+              </w:pPr>
+              <w:r>
+                <w:rPr>
+                  <w:rFonts w:ascii="Times New Roman" w:hAnsi="Times New Roman" w:cs="Times New Roman"/>
+                  <w:noProof/>
+                </w:rPr>
+                <w:fldChar w:fldCharType="end"/>
+              </w:r>
+            </w:p>
+          </w:sdtContent>
+        </w:sdt>
+      </w:sdtContent>
+    </w:sdt>
+    <w:p>
+      <w:pPr>
+        <w:rPr>
+          <w:rFonts w:ascii="Times New Roman" w:hAnsi="Times New Roman" w:cs="Times New Roman"/>
+          <w:sz w:val="24"/>
+          <w:szCs w:val="24"/>
+        </w:rPr>
+      </w:pPr>
     </w:p>
     <w:sectPr>
       <w:footerReference w:type="default" r:id="rId11"/>
@@ -8943,6 +11415,28 @@
       <w:szCs w:val="24"/>
     </w:rPr>
   </w:style>
+  <w:style w:type="paragraph" w:styleId="Heading4">
+    <w:name w:val="heading 4"/>
+    <w:basedOn w:val="Normal"/>
+    <w:next w:val="Normal"/>
+    <w:link w:val="Heading4Char"/>
+    <w:uiPriority w:val="9"/>
+    <w:unhideWhenUsed/>
+    <w:qFormat/>
+    <w:rsid w:val="00B47B76"/>
+    <w:pPr>
+      <w:keepNext/>
+      <w:keepLines/>
+      <w:spacing w:before="40" w:after="0"/>
+      <w:outlineLvl w:val="3"/>
+    </w:pPr>
+    <w:rPr>
+      <w:rFonts w:asciiTheme="majorHAnsi" w:eastAsiaTheme="majorEastAsia" w:hAnsiTheme="majorHAnsi" w:cstheme="majorBidi"/>
+      <w:i/>
+      <w:iCs/>
+      <w:color w:val="2F5496" w:themeColor="accent1" w:themeShade="BF"/>
+    </w:rPr>
+  </w:style>
   <w:style w:type="character" w:default="1" w:styleId="DefaultParagraphFont">
     <w:name w:val="Default Paragraph Font"/>
     <w:uiPriority w:val="1"/>
@@ -9179,6 +11673,105 @@
       <w:ind w:left="720"/>
       <w:contextualSpacing/>
     </w:pPr>
+  </w:style>
+  <w:style w:type="paragraph" w:styleId="FootnoteText">
+    <w:name w:val="footnote text"/>
+    <w:basedOn w:val="Normal"/>
+    <w:link w:val="FootnoteTextChar"/>
+    <w:uiPriority w:val="99"/>
+    <w:semiHidden/>
+    <w:unhideWhenUsed/>
+    <w:rsid w:val="0015332C"/>
+    <w:pPr>
+      <w:spacing w:after="0" w:line="240" w:lineRule="auto"/>
+    </w:pPr>
+    <w:rPr>
+      <w:sz w:val="20"/>
+      <w:szCs w:val="20"/>
+    </w:rPr>
+  </w:style>
+  <w:style w:type="character" w:customStyle="1" w:styleId="FootnoteTextChar">
+    <w:name w:val="Footnote Text Char"/>
+    <w:basedOn w:val="DefaultParagraphFont"/>
+    <w:link w:val="FootnoteText"/>
+    <w:uiPriority w:val="99"/>
+    <w:semiHidden/>
+    <w:rsid w:val="0015332C"/>
+    <w:rPr>
+      <w:sz w:val="20"/>
+      <w:szCs w:val="20"/>
+    </w:rPr>
+  </w:style>
+  <w:style w:type="character" w:styleId="FootnoteReference">
+    <w:name w:val="footnote reference"/>
+    <w:basedOn w:val="DefaultParagraphFont"/>
+    <w:uiPriority w:val="99"/>
+    <w:semiHidden/>
+    <w:unhideWhenUsed/>
+    <w:rsid w:val="0015332C"/>
+    <w:rPr>
+      <w:vertAlign w:val="superscript"/>
+    </w:rPr>
+  </w:style>
+  <w:style w:type="paragraph" w:styleId="Bibliography">
+    <w:name w:val="Bibliography"/>
+    <w:basedOn w:val="Normal"/>
+    <w:next w:val="Normal"/>
+    <w:uiPriority w:val="37"/>
+    <w:unhideWhenUsed/>
+    <w:rsid w:val="00372264"/>
+  </w:style>
+  <w:style w:type="paragraph" w:styleId="EndnoteText">
+    <w:name w:val="endnote text"/>
+    <w:basedOn w:val="Normal"/>
+    <w:link w:val="EndnoteTextChar"/>
+    <w:uiPriority w:val="99"/>
+    <w:semiHidden/>
+    <w:unhideWhenUsed/>
+    <w:rsid w:val="00D87665"/>
+    <w:pPr>
+      <w:spacing w:after="0" w:line="240" w:lineRule="auto"/>
+    </w:pPr>
+    <w:rPr>
+      <w:sz w:val="20"/>
+      <w:szCs w:val="20"/>
+    </w:rPr>
+  </w:style>
+  <w:style w:type="character" w:customStyle="1" w:styleId="EndnoteTextChar">
+    <w:name w:val="Endnote Text Char"/>
+    <w:basedOn w:val="DefaultParagraphFont"/>
+    <w:link w:val="EndnoteText"/>
+    <w:uiPriority w:val="99"/>
+    <w:semiHidden/>
+    <w:rsid w:val="00D87665"/>
+    <w:rPr>
+      <w:sz w:val="20"/>
+      <w:szCs w:val="20"/>
+    </w:rPr>
+  </w:style>
+  <w:style w:type="character" w:styleId="EndnoteReference">
+    <w:name w:val="endnote reference"/>
+    <w:basedOn w:val="DefaultParagraphFont"/>
+    <w:uiPriority w:val="99"/>
+    <w:semiHidden/>
+    <w:unhideWhenUsed/>
+    <w:rsid w:val="00D87665"/>
+    <w:rPr>
+      <w:vertAlign w:val="superscript"/>
+    </w:rPr>
+  </w:style>
+  <w:style w:type="character" w:customStyle="1" w:styleId="Heading4Char">
+    <w:name w:val="Heading 4 Char"/>
+    <w:basedOn w:val="DefaultParagraphFont"/>
+    <w:link w:val="Heading4"/>
+    <w:uiPriority w:val="9"/>
+    <w:rsid w:val="00B47B76"/>
+    <w:rPr>
+      <w:rFonts w:asciiTheme="majorHAnsi" w:eastAsiaTheme="majorEastAsia" w:hAnsiTheme="majorHAnsi" w:cstheme="majorBidi"/>
+      <w:i/>
+      <w:iCs/>
+      <w:color w:val="2F5496" w:themeColor="accent1" w:themeShade="BF"/>
+    </w:rPr>
   </w:style>
 </w:styles>
 </file>
@@ -9479,11 +12072,24 @@
 </file>
 
 <file path=customXml/item1.xml><?xml version="1.0" encoding="utf-8"?>
-<b:Sources xmlns:b="http://schemas.openxmlformats.org/officeDocument/2006/bibliography" xmlns="http://schemas.openxmlformats.org/officeDocument/2006/bibliography" SelectedStyle="\APASixthEditionOfficeOnline.xsl" StyleName="APA" Version="6"/>
+<b:Sources xmlns:b="http://schemas.openxmlformats.org/officeDocument/2006/bibliography" xmlns="http://schemas.openxmlformats.org/officeDocument/2006/bibliography" SelectedStyle="\IEEE2006OfficeOnline.xsl" StyleName="IEEE" Version="2006">
+  <b:Source>
+    <b:Tag>JetBrainsWeb</b:Tag>
+    <b:SourceType>InternetSite</b:SourceType>
+    <b:Guid>{7DD68A19-4201-41AC-8500-A3B205143525}</b:Guid>
+    <b:Title>JetBrains</b:Title>
+    <b:URL>https://www.jetbrains.com/webstorm/</b:URL>
+    <b:YearAccessed>2024</b:YearAccessed>
+    <b:MonthAccessed> Октобар</b:MonthAccessed>
+    <b:DayAccessed>12</b:DayAccessed>
+    <b:LCID>sr-Cyrl-RS</b:LCID>
+    <b:RefOrder>1</b:RefOrder>
+  </b:Source>
+</b:Sources>
 </file>
 
 <file path=customXml/itemProps1.xml><?xml version="1.0" encoding="utf-8"?>
-<ds:datastoreItem xmlns:ds="http://schemas.openxmlformats.org/officeDocument/2006/customXml" ds:itemID="{57E2F7FF-6DB0-4C23-ADC6-1BF837F0B2C1}">
+<ds:datastoreItem xmlns:ds="http://schemas.openxmlformats.org/officeDocument/2006/customXml" ds:itemID="{61AF8EB3-8EC4-407A-A9F4-4174AA5AF764}">
   <ds:schemaRefs>
     <ds:schemaRef ds:uri="http://schemas.openxmlformats.org/officeDocument/2006/bibliography"/>
   </ds:schemaRefs>

</xml_diff>